<commit_message>
Adding the second part from the documentation
</commit_message>
<xml_diff>
--- a/DS Documentation/Data Science Documentation.docx
+++ b/DS Documentation/Data Science Documentation.docx
@@ -460,8 +460,6 @@
         </w:rPr>
         <w:t>”</w:t>
       </w:r>
-      <w:bookmarkStart w:id="0" w:name="_GoBack"/>
-      <w:bookmarkEnd w:id="0"/>
     </w:p>
     <w:p>
       <w:pPr>
@@ -1222,16 +1220,12 @@
           <w:numId w:val="29"/>
         </w:numPr>
         <w:rPr>
-          <w:b/>
-          <w:bCs/>
-          <w:sz w:val="28"/>
-          <w:szCs w:val="28"/>
-        </w:rPr>
-      </w:pPr>
-      <w:r>
-        <w:rPr>
-          <w:b/>
-          <w:bCs/>
+          <w:sz w:val="28"/>
+          <w:szCs w:val="28"/>
+        </w:rPr>
+      </w:pPr>
+      <w:r>
+        <w:rPr>
           <w:sz w:val="28"/>
           <w:szCs w:val="28"/>
         </w:rPr>
@@ -1239,8 +1233,6 @@
       </w:r>
       <w:r>
         <w:rPr>
-          <w:b/>
-          <w:bCs/>
           <w:sz w:val="28"/>
           <w:szCs w:val="28"/>
         </w:rPr>
@@ -1248,8 +1240,6 @@
       </w:r>
       <w:r>
         <w:rPr>
-          <w:b/>
-          <w:bCs/>
           <w:sz w:val="28"/>
           <w:szCs w:val="28"/>
         </w:rPr>
@@ -1436,7 +1426,29 @@
           <w:sz w:val="28"/>
           <w:szCs w:val="28"/>
         </w:rPr>
-        <w:t xml:space="preserve">Are there any duplicate </w:t>
+        <w:t>Are there any duplicate</w:t>
+      </w:r>
+      <w:r>
+        <w:rPr>
+          <w:rFonts w:cstheme="minorHAnsi"/>
+          <w:b/>
+          <w:bCs/>
+          <w:color w:val="000000"/>
+          <w:sz w:val="28"/>
+          <w:szCs w:val="28"/>
+        </w:rPr>
+        <w:t>d</w:t>
+      </w:r>
+      <w:r>
+        <w:rPr>
+          <w:rFonts w:cstheme="minorHAnsi"/>
+          <w:b/>
+          <w:bCs/>
+          <w:color w:val="000000"/>
+          <w:sz w:val="28"/>
+          <w:szCs w:val="28"/>
+        </w:rPr>
+        <w:t xml:space="preserve"> </w:t>
       </w:r>
       <w:r>
         <w:rPr>
@@ -1583,7 +1595,16 @@
           <w:sz w:val="28"/>
           <w:szCs w:val="28"/>
         </w:rPr>
-        <w:t xml:space="preserve">Including </w:t>
+        <w:t>Included</w:t>
+      </w:r>
+      <w:r>
+        <w:rPr>
+          <w:b/>
+          <w:bCs/>
+          <w:sz w:val="28"/>
+          <w:szCs w:val="28"/>
+        </w:rPr>
+        <w:t xml:space="preserve"> </w:t>
       </w:r>
       <w:r>
         <w:rPr>
@@ -1790,7 +1811,16 @@
           <w:sz w:val="28"/>
           <w:szCs w:val="28"/>
         </w:rPr>
-        <w:t>Including in the R code.</w:t>
+        <w:t>Included</w:t>
+      </w:r>
+      <w:r>
+        <w:rPr>
+          <w:b/>
+          <w:bCs/>
+          <w:sz w:val="28"/>
+          <w:szCs w:val="28"/>
+        </w:rPr>
+        <w:t xml:space="preserve"> in the R code.</w:t>
       </w:r>
     </w:p>
     <w:p>
@@ -1841,7 +1871,16 @@
           <w:sz w:val="28"/>
           <w:szCs w:val="28"/>
         </w:rPr>
-        <w:t>Including in the R code.</w:t>
+        <w:t>Included</w:t>
+      </w:r>
+      <w:r>
+        <w:rPr>
+          <w:b/>
+          <w:bCs/>
+          <w:sz w:val="28"/>
+          <w:szCs w:val="28"/>
+        </w:rPr>
+        <w:t xml:space="preserve"> in the R code.</w:t>
       </w:r>
     </w:p>
     <w:p>
@@ -2009,16 +2048,12 @@
           <w:numId w:val="30"/>
         </w:numPr>
         <w:rPr>
-          <w:b/>
-          <w:bCs/>
-          <w:sz w:val="28"/>
-          <w:szCs w:val="28"/>
-        </w:rPr>
-      </w:pPr>
-      <w:r>
-        <w:rPr>
-          <w:b/>
-          <w:bCs/>
+          <w:sz w:val="28"/>
+          <w:szCs w:val="28"/>
+        </w:rPr>
+      </w:pPr>
+      <w:r>
+        <w:rPr>
           <w:sz w:val="28"/>
           <w:szCs w:val="28"/>
         </w:rPr>
@@ -2026,8 +2061,6 @@
       </w:r>
       <w:r>
         <w:rPr>
-          <w:b/>
-          <w:bCs/>
           <w:sz w:val="28"/>
           <w:szCs w:val="28"/>
         </w:rPr>
@@ -2035,8 +2068,6 @@
       </w:r>
       <w:r>
         <w:rPr>
-          <w:b/>
-          <w:bCs/>
           <w:sz w:val="28"/>
           <w:szCs w:val="28"/>
         </w:rPr>
@@ -2281,7 +2312,25 @@
           <w:sz w:val="28"/>
           <w:szCs w:val="28"/>
         </w:rPr>
-        <w:t>Deleting the outlier values, Including in the R code.</w:t>
+        <w:t xml:space="preserve">Deleting the outlier </w:t>
+      </w:r>
+      <w:r>
+        <w:rPr>
+          <w:b/>
+          <w:bCs/>
+          <w:sz w:val="28"/>
+          <w:szCs w:val="28"/>
+        </w:rPr>
+        <w:t>values, Included</w:t>
+      </w:r>
+      <w:r>
+        <w:rPr>
+          <w:b/>
+          <w:bCs/>
+          <w:sz w:val="28"/>
+          <w:szCs w:val="28"/>
+        </w:rPr>
+        <w:t xml:space="preserve"> in the R code.</w:t>
       </w:r>
     </w:p>
     <w:p>
@@ -2344,6 +2393,7 @@
         <w:rPr>
           <w:sz w:val="28"/>
           <w:szCs w:val="28"/>
+          <w:u w:val="single"/>
         </w:rPr>
         <w:t>before</w:t>
       </w:r>
@@ -2386,7 +2436,22 @@
           <w:sz w:val="28"/>
           <w:szCs w:val="28"/>
         </w:rPr>
-        <w:t>The mean after deleting the outlier values:</w:t>
+        <w:t xml:space="preserve">The mean </w:t>
+      </w:r>
+      <w:r>
+        <w:rPr>
+          <w:sz w:val="28"/>
+          <w:szCs w:val="28"/>
+          <w:u w:val="single"/>
+        </w:rPr>
+        <w:t>after</w:t>
+      </w:r>
+      <w:r>
+        <w:rPr>
+          <w:sz w:val="28"/>
+          <w:szCs w:val="28"/>
+        </w:rPr>
+        <w:t xml:space="preserve"> deleting the outlier values:</w:t>
       </w:r>
       <w:r>
         <w:rPr>
@@ -2503,8 +2568,6 @@
         </w:numPr>
         <w:rPr>
           <w:rFonts w:asciiTheme="minorHAnsi" w:hAnsiTheme="minorHAnsi" w:cstheme="minorHAnsi"/>
-          <w:b/>
-          <w:bCs/>
           <w:sz w:val="28"/>
           <w:szCs w:val="28"/>
         </w:rPr>
@@ -2512,8 +2575,6 @@
       <w:r>
         <w:rPr>
           <w:rFonts w:asciiTheme="minorHAnsi" w:hAnsiTheme="minorHAnsi" w:cstheme="minorHAnsi"/>
-          <w:b/>
-          <w:bCs/>
           <w:sz w:val="28"/>
           <w:szCs w:val="28"/>
         </w:rPr>
@@ -2699,8 +2760,6 @@
         </w:numPr>
         <w:rPr>
           <w:rFonts w:asciiTheme="minorHAnsi" w:hAnsiTheme="minorHAnsi" w:cstheme="minorHAnsi"/>
-          <w:b/>
-          <w:bCs/>
           <w:sz w:val="28"/>
           <w:szCs w:val="28"/>
         </w:rPr>
@@ -2708,8 +2767,6 @@
       <w:r>
         <w:rPr>
           <w:rFonts w:asciiTheme="minorHAnsi" w:hAnsiTheme="minorHAnsi" w:cstheme="minorHAnsi"/>
-          <w:b/>
-          <w:bCs/>
           <w:sz w:val="28"/>
           <w:szCs w:val="28"/>
         </w:rPr>
@@ -2839,7 +2896,7 @@
           <w:sz w:val="28"/>
           <w:szCs w:val="28"/>
         </w:rPr>
-        <w:t xml:space="preserve">In the last of the step #1 of </w:t>
+        <w:t xml:space="preserve">In the </w:t>
       </w:r>
       <w:r>
         <w:rPr>
@@ -2847,6 +2904,22 @@
           <w:sz w:val="28"/>
           <w:szCs w:val="28"/>
         </w:rPr>
+        <w:t>end</w:t>
+      </w:r>
+      <w:r>
+        <w:rPr>
+          <w:rFonts w:asciiTheme="minorHAnsi" w:hAnsiTheme="minorHAnsi" w:cstheme="minorHAnsi"/>
+          <w:sz w:val="28"/>
+          <w:szCs w:val="28"/>
+        </w:rPr>
+        <w:t xml:space="preserve"> of the step #1 of </w:t>
+      </w:r>
+      <w:r>
+        <w:rPr>
+          <w:rFonts w:asciiTheme="minorHAnsi" w:hAnsiTheme="minorHAnsi" w:cstheme="minorHAnsi"/>
+          <w:sz w:val="28"/>
+          <w:szCs w:val="28"/>
+        </w:rPr>
         <w:t xml:space="preserve">data analysis/visualization, it’s important to do preprocessing for the data to study and clean it from any </w:t>
       </w:r>
       <w:r>
@@ -2998,6 +3071,1859 @@
           <w:szCs w:val="28"/>
         </w:rPr>
         <w:t>5</w:t>
+      </w:r>
+    </w:p>
+    <w:p>
+      <w:pPr>
+        <w:pStyle w:val="Default"/>
+        <w:rPr>
+          <w:rFonts w:asciiTheme="minorHAnsi" w:hAnsiTheme="minorHAnsi" w:cstheme="minorHAnsi"/>
+          <w:sz w:val="32"/>
+          <w:szCs w:val="32"/>
+        </w:rPr>
+      </w:pPr>
+      <w:r>
+        <w:rPr>
+          <w:rFonts w:asciiTheme="minorHAnsi" w:hAnsiTheme="minorHAnsi" w:cstheme="minorHAnsi"/>
+          <w:b/>
+          <w:bCs/>
+          <w:sz w:val="36"/>
+          <w:szCs w:val="36"/>
+        </w:rPr>
+        <w:lastRenderedPageBreak/>
+        <w:t>Part #</w:t>
+      </w:r>
+      <w:r>
+        <w:rPr>
+          <w:rFonts w:asciiTheme="minorHAnsi" w:hAnsiTheme="minorHAnsi" w:cstheme="minorHAnsi"/>
+          <w:b/>
+          <w:bCs/>
+          <w:sz w:val="36"/>
+          <w:szCs w:val="36"/>
+        </w:rPr>
+        <w:t>2</w:t>
+      </w:r>
+      <w:r>
+        <w:rPr>
+          <w:rFonts w:asciiTheme="minorHAnsi" w:hAnsiTheme="minorHAnsi" w:cstheme="minorHAnsi"/>
+          <w:b/>
+          <w:bCs/>
+          <w:sz w:val="36"/>
+          <w:szCs w:val="36"/>
+        </w:rPr>
+        <w:t xml:space="preserve">: </w:t>
+      </w:r>
+      <w:r>
+        <w:rPr>
+          <w:rFonts w:asciiTheme="minorHAnsi" w:hAnsiTheme="minorHAnsi" w:cstheme="minorHAnsi"/>
+          <w:sz w:val="36"/>
+          <w:szCs w:val="36"/>
+        </w:rPr>
+        <w:t>“</w:t>
+      </w:r>
+      <w:r>
+        <w:rPr>
+          <w:rFonts w:asciiTheme="minorHAnsi" w:hAnsiTheme="minorHAnsi" w:cstheme="minorHAnsi"/>
+          <w:sz w:val="32"/>
+          <w:szCs w:val="32"/>
+        </w:rPr>
+        <w:t>Advanced Analytics/Methods (K-means)</w:t>
+      </w:r>
+      <w:r>
+        <w:rPr>
+          <w:rFonts w:asciiTheme="minorHAnsi" w:hAnsiTheme="minorHAnsi" w:cstheme="minorHAnsi"/>
+          <w:sz w:val="32"/>
+          <w:szCs w:val="32"/>
+        </w:rPr>
+        <w:t>”</w:t>
+      </w:r>
+    </w:p>
+    <w:p>
+      <w:pPr>
+        <w:pStyle w:val="Default"/>
+        <w:rPr>
+          <w:rFonts w:asciiTheme="minorHAnsi" w:hAnsiTheme="minorHAnsi" w:cstheme="minorHAnsi"/>
+          <w:sz w:val="12"/>
+          <w:szCs w:val="12"/>
+        </w:rPr>
+      </w:pPr>
+    </w:p>
+    <w:p>
+      <w:pPr>
+        <w:pStyle w:val="ListParagraph"/>
+        <w:numPr>
+          <w:ilvl w:val="0"/>
+          <w:numId w:val="32"/>
+        </w:numPr>
+        <w:rPr>
+          <w:rFonts w:cstheme="minorHAnsi"/>
+          <w:b/>
+          <w:bCs/>
+          <w:sz w:val="28"/>
+          <w:szCs w:val="28"/>
+        </w:rPr>
+      </w:pPr>
+      <w:r>
+        <w:rPr>
+          <w:rFonts w:cstheme="minorHAnsi"/>
+          <w:b/>
+          <w:bCs/>
+          <w:sz w:val="28"/>
+          <w:szCs w:val="28"/>
+        </w:rPr>
+        <w:t>The table is created, Included in the R code</w:t>
+      </w:r>
+    </w:p>
+    <w:p>
+      <w:pPr>
+        <w:pStyle w:val="ListParagraph"/>
+        <w:ind w:left="360"/>
+        <w:rPr>
+          <w:rFonts w:cstheme="minorHAnsi"/>
+          <w:b/>
+          <w:bCs/>
+          <w:sz w:val="10"/>
+          <w:szCs w:val="10"/>
+        </w:rPr>
+      </w:pPr>
+    </w:p>
+    <w:p>
+      <w:pPr>
+        <w:pStyle w:val="ListParagraph"/>
+        <w:numPr>
+          <w:ilvl w:val="0"/>
+          <w:numId w:val="32"/>
+        </w:numPr>
+        <w:rPr>
+          <w:rFonts w:cstheme="minorHAnsi"/>
+          <w:b/>
+          <w:bCs/>
+          <w:sz w:val="28"/>
+          <w:szCs w:val="28"/>
+        </w:rPr>
+      </w:pPr>
+      <w:r>
+        <w:rPr>
+          <w:rFonts w:cstheme="minorHAnsi"/>
+          <w:b/>
+          <w:bCs/>
+          <w:sz w:val="28"/>
+          <w:szCs w:val="28"/>
+        </w:rPr>
+        <w:t>Cluster the data using K-means and plot the result?</w:t>
+      </w:r>
+    </w:p>
+    <w:p>
+      <w:pPr>
+        <w:pStyle w:val="ListParagraph"/>
+        <w:ind w:left="360"/>
+        <w:rPr>
+          <w:rFonts w:cstheme="minorHAnsi"/>
+          <w:b/>
+          <w:bCs/>
+          <w:sz w:val="10"/>
+          <w:szCs w:val="10"/>
+        </w:rPr>
+      </w:pPr>
+    </w:p>
+    <w:p>
+      <w:pPr>
+        <w:pStyle w:val="ListParagraph"/>
+        <w:numPr>
+          <w:ilvl w:val="0"/>
+          <w:numId w:val="31"/>
+        </w:numPr>
+        <w:rPr>
+          <w:rFonts w:cstheme="minorHAnsi"/>
+          <w:sz w:val="28"/>
+          <w:szCs w:val="28"/>
+        </w:rPr>
+      </w:pPr>
+      <w:r>
+        <w:rPr>
+          <w:rFonts w:cstheme="minorHAnsi"/>
+          <w:sz w:val="28"/>
+          <w:szCs w:val="28"/>
+        </w:rPr>
+        <w:t xml:space="preserve">The plot screenshot from the R code, </w:t>
+      </w:r>
+      <w:r>
+        <w:rPr>
+          <w:rFonts w:cstheme="minorHAnsi"/>
+          <w:b/>
+          <w:bCs/>
+          <w:sz w:val="28"/>
+          <w:szCs w:val="28"/>
+        </w:rPr>
+        <w:t>Note</w:t>
+      </w:r>
+      <w:r>
+        <w:rPr>
+          <w:rFonts w:cstheme="minorHAnsi"/>
+          <w:sz w:val="28"/>
+          <w:szCs w:val="28"/>
+        </w:rPr>
+        <w:t xml:space="preserve"> </w:t>
+      </w:r>
+      <w:r>
+        <w:rPr>
+          <w:rFonts w:cstheme="minorHAnsi"/>
+          <w:sz w:val="28"/>
+          <w:szCs w:val="28"/>
+          <w:u w:val="single"/>
+        </w:rPr>
+        <w:t>K = 10</w:t>
+      </w:r>
+      <w:r>
+        <w:rPr>
+          <w:rFonts w:cstheme="minorHAnsi"/>
+          <w:sz w:val="28"/>
+          <w:szCs w:val="28"/>
+        </w:rPr>
+        <w:t xml:space="preserve"> :</w:t>
+      </w:r>
+    </w:p>
+    <w:p>
+      <w:pPr>
+        <w:pStyle w:val="ListParagraph"/>
+        <w:ind w:left="1080"/>
+        <w:rPr>
+          <w:rFonts w:cstheme="minorHAnsi"/>
+          <w:b/>
+          <w:bCs/>
+          <w:sz w:val="10"/>
+          <w:szCs w:val="10"/>
+        </w:rPr>
+      </w:pPr>
+    </w:p>
+    <w:p>
+      <w:pPr>
+        <w:pStyle w:val="ListParagraph"/>
+        <w:ind w:left="1080"/>
+        <w:rPr>
+          <w:rFonts w:cstheme="minorHAnsi"/>
+          <w:b/>
+          <w:bCs/>
+          <w:sz w:val="10"/>
+          <w:szCs w:val="10"/>
+        </w:rPr>
+      </w:pPr>
+    </w:p>
+    <w:p>
+      <w:pPr>
+        <w:pStyle w:val="ListParagraph"/>
+        <w:ind w:left="1080"/>
+        <w:rPr>
+          <w:rFonts w:cstheme="minorHAnsi"/>
+          <w:b/>
+          <w:bCs/>
+          <w:sz w:val="28"/>
+          <w:szCs w:val="28"/>
+        </w:rPr>
+      </w:pPr>
+      <w:r>
+        <w:rPr>
+          <w:rFonts w:cstheme="minorHAnsi"/>
+          <w:b/>
+          <w:bCs/>
+          <w:sz w:val="28"/>
+          <w:szCs w:val="28"/>
+        </w:rPr>
+        <w:pict>
+          <v:shape id="_x0000_i1030" type="#_x0000_t75" style="width:447.9pt;height:226.9pt">
+            <v:imagedata r:id="rId13" o:title="clusters_plot"/>
+          </v:shape>
+        </w:pict>
+      </w:r>
+    </w:p>
+    <w:p>
+      <w:pPr>
+        <w:pStyle w:val="ListParagraph"/>
+        <w:ind w:left="1080"/>
+        <w:rPr>
+          <w:rFonts w:cstheme="minorHAnsi"/>
+          <w:b/>
+          <w:bCs/>
+          <w:sz w:val="20"/>
+          <w:szCs w:val="20"/>
+        </w:rPr>
+      </w:pPr>
+    </w:p>
+    <w:p>
+      <w:pPr>
+        <w:pStyle w:val="ListParagraph"/>
+        <w:numPr>
+          <w:ilvl w:val="0"/>
+          <w:numId w:val="32"/>
+        </w:numPr>
+        <w:rPr>
+          <w:rFonts w:cstheme="minorHAnsi"/>
+          <w:b/>
+          <w:bCs/>
+          <w:sz w:val="28"/>
+          <w:szCs w:val="28"/>
+        </w:rPr>
+      </w:pPr>
+      <w:r>
+        <w:rPr>
+          <w:rFonts w:cstheme="minorHAnsi"/>
+          <w:b/>
+          <w:bCs/>
+          <w:sz w:val="28"/>
+          <w:szCs w:val="28"/>
+        </w:rPr>
+        <w:t>Determine the reasonable value of k using (elbow)?</w:t>
+      </w:r>
+    </w:p>
+    <w:p>
+      <w:pPr>
+        <w:pStyle w:val="ListParagraph"/>
+        <w:numPr>
+          <w:ilvl w:val="0"/>
+          <w:numId w:val="31"/>
+        </w:numPr>
+        <w:autoSpaceDE w:val="0"/>
+        <w:autoSpaceDN w:val="0"/>
+        <w:adjustRightInd w:val="0"/>
+        <w:spacing w:after="0" w:line="240" w:lineRule="auto"/>
+        <w:rPr>
+          <w:rFonts w:cstheme="minorHAnsi"/>
+          <w:sz w:val="28"/>
+          <w:szCs w:val="28"/>
+        </w:rPr>
+      </w:pPr>
+      <w:r>
+        <w:rPr>
+          <w:rFonts w:cstheme="minorHAnsi"/>
+          <w:color w:val="000000"/>
+          <w:sz w:val="28"/>
+          <w:szCs w:val="28"/>
+        </w:rPr>
+        <w:t>Within cluster sum of squares plot</w:t>
+      </w:r>
+    </w:p>
+    <w:p>
+      <w:pPr>
+        <w:pStyle w:val="ListParagraph"/>
+        <w:autoSpaceDE w:val="0"/>
+        <w:autoSpaceDN w:val="0"/>
+        <w:adjustRightInd w:val="0"/>
+        <w:spacing w:after="0" w:line="240" w:lineRule="auto"/>
+        <w:ind w:left="1080"/>
+        <w:rPr>
+          <w:rFonts w:cstheme="minorHAnsi"/>
+          <w:b/>
+          <w:bCs/>
+          <w:color w:val="000000"/>
+          <w:sz w:val="28"/>
+          <w:szCs w:val="28"/>
+        </w:rPr>
+      </w:pPr>
+      <w:r>
+        <w:rPr>
+          <w:rFonts w:cstheme="minorHAnsi"/>
+          <w:b/>
+          <w:bCs/>
+          <w:color w:val="000000"/>
+          <w:sz w:val="28"/>
+          <w:szCs w:val="28"/>
+        </w:rPr>
+        <w:pict>
+          <v:shape id="_x0000_i1031" type="#_x0000_t75" style="width:437pt;height:220.2pt">
+            <v:imagedata r:id="rId14" o:title="wss_plot"/>
+          </v:shape>
+        </w:pict>
+      </w:r>
+    </w:p>
+    <w:p>
+      <w:pPr>
+        <w:pStyle w:val="ListParagraph"/>
+        <w:autoSpaceDE w:val="0"/>
+        <w:autoSpaceDN w:val="0"/>
+        <w:adjustRightInd w:val="0"/>
+        <w:spacing w:after="0" w:line="240" w:lineRule="auto"/>
+        <w:ind w:left="1080"/>
+        <w:rPr>
+          <w:rFonts w:cstheme="minorHAnsi"/>
+          <w:b/>
+          <w:bCs/>
+          <w:color w:val="000000"/>
+          <w:sz w:val="28"/>
+          <w:szCs w:val="28"/>
+        </w:rPr>
+      </w:pPr>
+    </w:p>
+    <w:p>
+      <w:pPr>
+        <w:pStyle w:val="ListParagraph"/>
+        <w:autoSpaceDE w:val="0"/>
+        <w:autoSpaceDN w:val="0"/>
+        <w:adjustRightInd w:val="0"/>
+        <w:spacing w:after="0" w:line="240" w:lineRule="auto"/>
+        <w:ind w:left="1080"/>
+        <w:jc w:val="right"/>
+        <w:rPr>
+          <w:rFonts w:cstheme="minorHAnsi"/>
+          <w:b/>
+          <w:bCs/>
+          <w:color w:val="000000"/>
+          <w:sz w:val="28"/>
+          <w:szCs w:val="28"/>
+        </w:rPr>
+      </w:pPr>
+      <w:r>
+        <w:rPr>
+          <w:rFonts w:cstheme="minorHAnsi"/>
+          <w:b/>
+          <w:bCs/>
+          <w:color w:val="000000"/>
+          <w:sz w:val="28"/>
+          <w:szCs w:val="28"/>
+        </w:rPr>
+        <w:t>6</w:t>
+      </w:r>
+    </w:p>
+    <w:p>
+      <w:pPr>
+        <w:pStyle w:val="ListParagraph"/>
+        <w:numPr>
+          <w:ilvl w:val="0"/>
+          <w:numId w:val="31"/>
+        </w:numPr>
+        <w:autoSpaceDE w:val="0"/>
+        <w:autoSpaceDN w:val="0"/>
+        <w:adjustRightInd w:val="0"/>
+        <w:spacing w:after="0" w:line="240" w:lineRule="auto"/>
+        <w:rPr>
+          <w:rFonts w:cstheme="minorHAnsi"/>
+          <w:color w:val="000000"/>
+          <w:sz w:val="28"/>
+          <w:szCs w:val="28"/>
+        </w:rPr>
+      </w:pPr>
+      <w:r>
+        <w:rPr>
+          <w:rFonts w:cstheme="minorHAnsi"/>
+          <w:color w:val="000000"/>
+          <w:sz w:val="28"/>
+          <w:szCs w:val="28"/>
+        </w:rPr>
+        <w:lastRenderedPageBreak/>
+        <w:t xml:space="preserve">As shown in the </w:t>
+      </w:r>
+      <w:r>
+        <w:rPr>
+          <w:rFonts w:cstheme="minorHAnsi"/>
+          <w:color w:val="000000"/>
+          <w:sz w:val="28"/>
+          <w:szCs w:val="28"/>
+        </w:rPr>
+        <w:t xml:space="preserve">elbow </w:t>
+      </w:r>
+      <w:r>
+        <w:rPr>
+          <w:rFonts w:cstheme="minorHAnsi"/>
+          <w:color w:val="000000"/>
+          <w:sz w:val="28"/>
+          <w:szCs w:val="28"/>
+        </w:rPr>
+        <w:t xml:space="preserve">plot </w:t>
+      </w:r>
+      <w:r>
+        <w:rPr>
+          <w:rFonts w:cstheme="minorHAnsi"/>
+          <w:color w:val="000000"/>
+          <w:sz w:val="28"/>
+          <w:szCs w:val="28"/>
+        </w:rPr>
+        <w:t xml:space="preserve">above </w:t>
+      </w:r>
+      <w:r>
+        <w:rPr>
+          <w:rFonts w:cstheme="minorHAnsi"/>
+          <w:color w:val="000000"/>
+          <w:sz w:val="28"/>
+          <w:szCs w:val="28"/>
+        </w:rPr>
+        <w:t>the best K</w:t>
+      </w:r>
+      <w:r>
+        <w:rPr>
+          <w:rFonts w:cstheme="minorHAnsi"/>
+          <w:color w:val="000000"/>
+          <w:sz w:val="28"/>
+          <w:szCs w:val="28"/>
+        </w:rPr>
+        <w:t xml:space="preserve"> value in the clustering using K-means equal 2.</w:t>
+      </w:r>
+    </w:p>
+    <w:p>
+      <w:pPr>
+        <w:autoSpaceDE w:val="0"/>
+        <w:autoSpaceDN w:val="0"/>
+        <w:adjustRightInd w:val="0"/>
+        <w:spacing w:after="0" w:line="240" w:lineRule="auto"/>
+        <w:rPr>
+          <w:rFonts w:cstheme="minorHAnsi"/>
+          <w:b/>
+          <w:bCs/>
+          <w:color w:val="000000"/>
+          <w:sz w:val="28"/>
+          <w:szCs w:val="28"/>
+        </w:rPr>
+      </w:pPr>
+    </w:p>
+    <w:p>
+      <w:pPr>
+        <w:pStyle w:val="ListParagraph"/>
+        <w:numPr>
+          <w:ilvl w:val="0"/>
+          <w:numId w:val="32"/>
+        </w:numPr>
+        <w:rPr>
+          <w:rFonts w:cstheme="minorHAnsi"/>
+          <w:b/>
+          <w:bCs/>
+          <w:sz w:val="28"/>
+          <w:szCs w:val="28"/>
+        </w:rPr>
+      </w:pPr>
+      <w:r>
+        <w:rPr>
+          <w:rFonts w:cstheme="minorHAnsi"/>
+          <w:b/>
+          <w:bCs/>
+          <w:sz w:val="28"/>
+          <w:szCs w:val="28"/>
+        </w:rPr>
+        <w:t xml:space="preserve">Cluster the </w:t>
+      </w:r>
+      <w:r>
+        <w:rPr>
+          <w:rFonts w:cstheme="minorHAnsi"/>
+          <w:b/>
+          <w:bCs/>
+          <w:sz w:val="28"/>
+          <w:szCs w:val="28"/>
+        </w:rPr>
+        <w:t xml:space="preserve">transformed </w:t>
+      </w:r>
+      <w:r>
+        <w:rPr>
+          <w:rFonts w:cstheme="minorHAnsi"/>
+          <w:b/>
+          <w:bCs/>
+          <w:sz w:val="28"/>
+          <w:szCs w:val="28"/>
+        </w:rPr>
+        <w:t xml:space="preserve">data </w:t>
+      </w:r>
+      <w:r>
+        <w:rPr>
+          <w:rFonts w:cstheme="minorHAnsi"/>
+          <w:b/>
+          <w:bCs/>
+          <w:sz w:val="28"/>
+          <w:szCs w:val="28"/>
+        </w:rPr>
+        <w:t xml:space="preserve">to (log10 scale) </w:t>
+      </w:r>
+      <w:r>
+        <w:rPr>
+          <w:rFonts w:cstheme="minorHAnsi"/>
+          <w:b/>
+          <w:bCs/>
+          <w:sz w:val="28"/>
+          <w:szCs w:val="28"/>
+        </w:rPr>
+        <w:t>using K-means and plot the result?</w:t>
+      </w:r>
+    </w:p>
+    <w:p>
+      <w:pPr>
+        <w:pStyle w:val="ListParagraph"/>
+        <w:ind w:left="360"/>
+        <w:rPr>
+          <w:rFonts w:cstheme="minorHAnsi"/>
+          <w:b/>
+          <w:bCs/>
+          <w:sz w:val="10"/>
+          <w:szCs w:val="10"/>
+        </w:rPr>
+      </w:pPr>
+    </w:p>
+    <w:p>
+      <w:pPr>
+        <w:pStyle w:val="ListParagraph"/>
+        <w:numPr>
+          <w:ilvl w:val="0"/>
+          <w:numId w:val="31"/>
+        </w:numPr>
+        <w:rPr>
+          <w:rFonts w:cstheme="minorHAnsi"/>
+          <w:sz w:val="28"/>
+          <w:szCs w:val="28"/>
+        </w:rPr>
+      </w:pPr>
+      <w:r>
+        <w:rPr>
+          <w:rFonts w:cstheme="minorHAnsi"/>
+          <w:sz w:val="28"/>
+          <w:szCs w:val="28"/>
+        </w:rPr>
+        <w:t xml:space="preserve">The plot screenshot from the R code, </w:t>
+      </w:r>
+      <w:r>
+        <w:rPr>
+          <w:rFonts w:cstheme="minorHAnsi"/>
+          <w:b/>
+          <w:bCs/>
+          <w:sz w:val="28"/>
+          <w:szCs w:val="28"/>
+        </w:rPr>
+        <w:t>Note</w:t>
+      </w:r>
+      <w:r>
+        <w:rPr>
+          <w:rFonts w:cstheme="minorHAnsi"/>
+          <w:sz w:val="28"/>
+          <w:szCs w:val="28"/>
+        </w:rPr>
+        <w:t xml:space="preserve"> </w:t>
+      </w:r>
+      <w:r>
+        <w:rPr>
+          <w:rFonts w:cstheme="minorHAnsi"/>
+          <w:sz w:val="28"/>
+          <w:szCs w:val="28"/>
+          <w:u w:val="single"/>
+        </w:rPr>
+        <w:t>K = 10</w:t>
+      </w:r>
+      <w:r>
+        <w:rPr>
+          <w:rFonts w:cstheme="minorHAnsi"/>
+          <w:sz w:val="28"/>
+          <w:szCs w:val="28"/>
+        </w:rPr>
+        <w:t xml:space="preserve"> :</w:t>
+      </w:r>
+    </w:p>
+    <w:p>
+      <w:pPr>
+        <w:pStyle w:val="ListParagraph"/>
+        <w:ind w:left="1080"/>
+        <w:rPr>
+          <w:rFonts w:cstheme="minorHAnsi"/>
+          <w:b/>
+          <w:bCs/>
+          <w:sz w:val="10"/>
+          <w:szCs w:val="10"/>
+        </w:rPr>
+      </w:pPr>
+    </w:p>
+    <w:p>
+      <w:pPr>
+        <w:pStyle w:val="ListParagraph"/>
+        <w:autoSpaceDE w:val="0"/>
+        <w:autoSpaceDN w:val="0"/>
+        <w:adjustRightInd w:val="0"/>
+        <w:spacing w:after="0" w:line="240" w:lineRule="auto"/>
+        <w:rPr>
+          <w:rFonts w:cstheme="minorHAnsi"/>
+          <w:b/>
+          <w:bCs/>
+          <w:color w:val="000000"/>
+          <w:sz w:val="28"/>
+          <w:szCs w:val="28"/>
+        </w:rPr>
+      </w:pPr>
+      <w:r>
+        <w:rPr>
+          <w:rFonts w:cstheme="minorHAnsi"/>
+          <w:b/>
+          <w:bCs/>
+          <w:color w:val="000000"/>
+          <w:sz w:val="28"/>
+          <w:szCs w:val="28"/>
+        </w:rPr>
+        <w:pict>
+          <v:shape id="_x0000_i1032" type="#_x0000_t75" style="width:408.55pt;height:206.8pt">
+            <v:imagedata r:id="rId15" o:title="clusters_log10_plot"/>
+          </v:shape>
+        </w:pict>
+      </w:r>
+    </w:p>
+    <w:p>
+      <w:pPr>
+        <w:pStyle w:val="ListParagraph"/>
+        <w:autoSpaceDE w:val="0"/>
+        <w:autoSpaceDN w:val="0"/>
+        <w:adjustRightInd w:val="0"/>
+        <w:spacing w:after="0" w:line="240" w:lineRule="auto"/>
+        <w:rPr>
+          <w:rFonts w:cstheme="minorHAnsi"/>
+          <w:b/>
+          <w:bCs/>
+          <w:color w:val="000000"/>
+          <w:sz w:val="20"/>
+          <w:szCs w:val="20"/>
+        </w:rPr>
+      </w:pPr>
+    </w:p>
+    <w:p>
+      <w:pPr>
+        <w:pStyle w:val="ListParagraph"/>
+        <w:numPr>
+          <w:ilvl w:val="0"/>
+          <w:numId w:val="31"/>
+        </w:numPr>
+        <w:autoSpaceDE w:val="0"/>
+        <w:autoSpaceDN w:val="0"/>
+        <w:adjustRightInd w:val="0"/>
+        <w:spacing w:after="0" w:line="240" w:lineRule="auto"/>
+        <w:rPr>
+          <w:rFonts w:cstheme="minorHAnsi"/>
+          <w:color w:val="000000"/>
+          <w:sz w:val="28"/>
+          <w:szCs w:val="28"/>
+        </w:rPr>
+      </w:pPr>
+      <w:r>
+        <w:rPr>
+          <w:rFonts w:cstheme="minorHAnsi"/>
+          <w:color w:val="000000"/>
+          <w:sz w:val="28"/>
+          <w:szCs w:val="28"/>
+        </w:rPr>
+        <w:t>The clustering grouping changed with all the points grouped to a cluster. Before scaling the data, there are points some of them take one cluster with its own</w:t>
+      </w:r>
+      <w:r>
+        <w:rPr>
+          <w:rFonts w:cstheme="minorHAnsi"/>
+          <w:color w:val="000000"/>
+          <w:sz w:val="28"/>
+          <w:szCs w:val="28"/>
+        </w:rPr>
+        <w:t>, so it will lead to overfitting</w:t>
+      </w:r>
+      <w:r>
+        <w:rPr>
+          <w:rFonts w:cstheme="minorHAnsi"/>
+          <w:color w:val="000000"/>
+          <w:sz w:val="28"/>
+          <w:szCs w:val="28"/>
+        </w:rPr>
+        <w:t>.</w:t>
+      </w:r>
+    </w:p>
+    <w:p>
+      <w:pPr>
+        <w:pStyle w:val="ListParagraph"/>
+        <w:autoSpaceDE w:val="0"/>
+        <w:autoSpaceDN w:val="0"/>
+        <w:adjustRightInd w:val="0"/>
+        <w:spacing w:after="0" w:line="240" w:lineRule="auto"/>
+        <w:ind w:left="1080"/>
+        <w:rPr>
+          <w:rFonts w:cstheme="minorHAnsi"/>
+          <w:color w:val="000000"/>
+          <w:sz w:val="20"/>
+          <w:szCs w:val="20"/>
+        </w:rPr>
+      </w:pPr>
+    </w:p>
+    <w:p>
+      <w:pPr>
+        <w:pStyle w:val="ListParagraph"/>
+        <w:numPr>
+          <w:ilvl w:val="0"/>
+          <w:numId w:val="31"/>
+        </w:numPr>
+        <w:autoSpaceDE w:val="0"/>
+        <w:autoSpaceDN w:val="0"/>
+        <w:adjustRightInd w:val="0"/>
+        <w:spacing w:after="0" w:line="240" w:lineRule="auto"/>
+        <w:rPr>
+          <w:rFonts w:cstheme="minorHAnsi"/>
+          <w:b/>
+          <w:bCs/>
+          <w:color w:val="000000"/>
+          <w:sz w:val="28"/>
+          <w:szCs w:val="28"/>
+        </w:rPr>
+      </w:pPr>
+      <w:r>
+        <w:rPr>
+          <w:rFonts w:cstheme="minorHAnsi"/>
+          <w:b/>
+          <w:bCs/>
+          <w:color w:val="000000"/>
+          <w:sz w:val="28"/>
+          <w:szCs w:val="28"/>
+        </w:rPr>
+        <w:t xml:space="preserve">Why? </w:t>
+      </w:r>
+      <w:r>
+        <w:rPr>
+          <w:rFonts w:cstheme="minorHAnsi"/>
+          <w:color w:val="000000"/>
+          <w:sz w:val="28"/>
+          <w:szCs w:val="28"/>
+        </w:rPr>
+        <w:t xml:space="preserve">Because the scaling the data with log10 </w:t>
+      </w:r>
+      <w:r>
+        <w:rPr>
+          <w:rFonts w:cstheme="minorHAnsi"/>
+          <w:color w:val="000000"/>
+          <w:sz w:val="28"/>
+          <w:szCs w:val="28"/>
+        </w:rPr>
+        <w:t>distribute</w:t>
+      </w:r>
+      <w:r>
+        <w:rPr>
+          <w:rFonts w:cstheme="minorHAnsi"/>
+          <w:color w:val="000000"/>
+          <w:sz w:val="28"/>
+          <w:szCs w:val="28"/>
+        </w:rPr>
+        <w:t>s</w:t>
+      </w:r>
+      <w:r>
+        <w:rPr>
+          <w:rFonts w:cstheme="minorHAnsi"/>
+          <w:color w:val="000000"/>
+          <w:sz w:val="28"/>
+          <w:szCs w:val="28"/>
+        </w:rPr>
+        <w:t xml:space="preserve"> the data with each other and distance between them became less, so the K-means algorithm work again with the updated data.</w:t>
+      </w:r>
+    </w:p>
+    <w:p>
+      <w:pPr>
+        <w:autoSpaceDE w:val="0"/>
+        <w:autoSpaceDN w:val="0"/>
+        <w:adjustRightInd w:val="0"/>
+        <w:spacing w:after="0" w:line="240" w:lineRule="auto"/>
+        <w:rPr>
+          <w:rFonts w:cstheme="minorHAnsi"/>
+          <w:b/>
+          <w:bCs/>
+          <w:color w:val="000000"/>
+          <w:sz w:val="28"/>
+          <w:szCs w:val="28"/>
+        </w:rPr>
+      </w:pPr>
+    </w:p>
+    <w:p>
+      <w:pPr>
+        <w:autoSpaceDE w:val="0"/>
+        <w:autoSpaceDN w:val="0"/>
+        <w:adjustRightInd w:val="0"/>
+        <w:spacing w:after="0" w:line="240" w:lineRule="auto"/>
+        <w:rPr>
+          <w:rFonts w:cstheme="minorHAnsi"/>
+          <w:b/>
+          <w:bCs/>
+          <w:color w:val="000000"/>
+          <w:sz w:val="28"/>
+          <w:szCs w:val="28"/>
+        </w:rPr>
+      </w:pPr>
+    </w:p>
+    <w:p>
+      <w:pPr>
+        <w:autoSpaceDE w:val="0"/>
+        <w:autoSpaceDN w:val="0"/>
+        <w:adjustRightInd w:val="0"/>
+        <w:spacing w:after="0" w:line="240" w:lineRule="auto"/>
+        <w:rPr>
+          <w:rFonts w:cstheme="minorHAnsi"/>
+          <w:b/>
+          <w:bCs/>
+          <w:color w:val="000000"/>
+          <w:sz w:val="28"/>
+          <w:szCs w:val="28"/>
+        </w:rPr>
+      </w:pPr>
+    </w:p>
+    <w:p>
+      <w:pPr>
+        <w:autoSpaceDE w:val="0"/>
+        <w:autoSpaceDN w:val="0"/>
+        <w:adjustRightInd w:val="0"/>
+        <w:spacing w:after="0" w:line="240" w:lineRule="auto"/>
+        <w:rPr>
+          <w:rFonts w:cstheme="minorHAnsi"/>
+          <w:b/>
+          <w:bCs/>
+          <w:color w:val="000000"/>
+          <w:sz w:val="28"/>
+          <w:szCs w:val="28"/>
+        </w:rPr>
+      </w:pPr>
+    </w:p>
+    <w:p>
+      <w:pPr>
+        <w:autoSpaceDE w:val="0"/>
+        <w:autoSpaceDN w:val="0"/>
+        <w:adjustRightInd w:val="0"/>
+        <w:spacing w:after="0" w:line="240" w:lineRule="auto"/>
+        <w:rPr>
+          <w:rFonts w:cstheme="minorHAnsi"/>
+          <w:b/>
+          <w:bCs/>
+          <w:color w:val="000000"/>
+          <w:sz w:val="28"/>
+          <w:szCs w:val="28"/>
+        </w:rPr>
+      </w:pPr>
+    </w:p>
+    <w:p>
+      <w:pPr>
+        <w:autoSpaceDE w:val="0"/>
+        <w:autoSpaceDN w:val="0"/>
+        <w:adjustRightInd w:val="0"/>
+        <w:spacing w:after="0" w:line="240" w:lineRule="auto"/>
+        <w:rPr>
+          <w:rFonts w:cstheme="minorHAnsi"/>
+          <w:b/>
+          <w:bCs/>
+          <w:color w:val="000000"/>
+          <w:sz w:val="28"/>
+          <w:szCs w:val="28"/>
+        </w:rPr>
+      </w:pPr>
+    </w:p>
+    <w:p>
+      <w:pPr>
+        <w:autoSpaceDE w:val="0"/>
+        <w:autoSpaceDN w:val="0"/>
+        <w:adjustRightInd w:val="0"/>
+        <w:spacing w:after="0" w:line="240" w:lineRule="auto"/>
+        <w:rPr>
+          <w:rFonts w:cstheme="minorHAnsi"/>
+          <w:b/>
+          <w:bCs/>
+          <w:color w:val="000000"/>
+          <w:sz w:val="28"/>
+          <w:szCs w:val="28"/>
+        </w:rPr>
+      </w:pPr>
+    </w:p>
+    <w:p>
+      <w:pPr>
+        <w:autoSpaceDE w:val="0"/>
+        <w:autoSpaceDN w:val="0"/>
+        <w:adjustRightInd w:val="0"/>
+        <w:spacing w:after="0" w:line="240" w:lineRule="auto"/>
+        <w:rPr>
+          <w:rFonts w:cstheme="minorHAnsi"/>
+          <w:b/>
+          <w:bCs/>
+          <w:color w:val="000000"/>
+          <w:sz w:val="28"/>
+          <w:szCs w:val="28"/>
+        </w:rPr>
+      </w:pPr>
+    </w:p>
+    <w:p>
+      <w:pPr>
+        <w:autoSpaceDE w:val="0"/>
+        <w:autoSpaceDN w:val="0"/>
+        <w:adjustRightInd w:val="0"/>
+        <w:spacing w:after="0" w:line="240" w:lineRule="auto"/>
+        <w:rPr>
+          <w:rFonts w:cstheme="minorHAnsi"/>
+          <w:b/>
+          <w:bCs/>
+          <w:color w:val="000000"/>
+          <w:sz w:val="28"/>
+          <w:szCs w:val="28"/>
+        </w:rPr>
+      </w:pPr>
+    </w:p>
+    <w:p>
+      <w:pPr>
+        <w:autoSpaceDE w:val="0"/>
+        <w:autoSpaceDN w:val="0"/>
+        <w:adjustRightInd w:val="0"/>
+        <w:spacing w:after="0" w:line="240" w:lineRule="auto"/>
+        <w:rPr>
+          <w:rFonts w:cstheme="minorHAnsi"/>
+          <w:b/>
+          <w:bCs/>
+          <w:color w:val="000000"/>
+          <w:sz w:val="28"/>
+          <w:szCs w:val="28"/>
+        </w:rPr>
+      </w:pPr>
+    </w:p>
+    <w:p>
+      <w:pPr>
+        <w:pStyle w:val="ListParagraph"/>
+        <w:autoSpaceDE w:val="0"/>
+        <w:autoSpaceDN w:val="0"/>
+        <w:adjustRightInd w:val="0"/>
+        <w:spacing w:after="0" w:line="240" w:lineRule="auto"/>
+        <w:ind w:left="1080"/>
+        <w:jc w:val="right"/>
+        <w:rPr>
+          <w:rFonts w:cstheme="minorHAnsi"/>
+          <w:b/>
+          <w:bCs/>
+          <w:color w:val="000000"/>
+          <w:sz w:val="28"/>
+          <w:szCs w:val="28"/>
+        </w:rPr>
+      </w:pPr>
+      <w:r>
+        <w:rPr>
+          <w:rFonts w:cstheme="minorHAnsi"/>
+          <w:b/>
+          <w:bCs/>
+          <w:color w:val="000000"/>
+          <w:sz w:val="28"/>
+          <w:szCs w:val="28"/>
+        </w:rPr>
+        <w:t>7</w:t>
+      </w:r>
+    </w:p>
+    <w:p>
+      <w:pPr>
+        <w:pStyle w:val="ListParagraph"/>
+        <w:numPr>
+          <w:ilvl w:val="0"/>
+          <w:numId w:val="32"/>
+        </w:numPr>
+        <w:autoSpaceDE w:val="0"/>
+        <w:autoSpaceDN w:val="0"/>
+        <w:adjustRightInd w:val="0"/>
+        <w:spacing w:after="0" w:line="240" w:lineRule="auto"/>
+        <w:rPr>
+          <w:rFonts w:cstheme="minorHAnsi"/>
+          <w:b/>
+          <w:bCs/>
+          <w:color w:val="000000"/>
+          <w:sz w:val="28"/>
+          <w:szCs w:val="28"/>
+        </w:rPr>
+      </w:pPr>
+      <w:r>
+        <w:rPr>
+          <w:rFonts w:cstheme="minorHAnsi"/>
+          <w:b/>
+          <w:bCs/>
+          <w:color w:val="000000"/>
+          <w:sz w:val="28"/>
+          <w:szCs w:val="28"/>
+        </w:rPr>
+        <w:lastRenderedPageBreak/>
+        <w:t>The elbow plot after scaling data with log10</w:t>
+      </w:r>
+    </w:p>
+    <w:p>
+      <w:pPr>
+        <w:pStyle w:val="ListParagraph"/>
+        <w:numPr>
+          <w:ilvl w:val="0"/>
+          <w:numId w:val="34"/>
+        </w:numPr>
+        <w:autoSpaceDE w:val="0"/>
+        <w:autoSpaceDN w:val="0"/>
+        <w:adjustRightInd w:val="0"/>
+        <w:spacing w:after="0" w:line="240" w:lineRule="auto"/>
+        <w:rPr>
+          <w:rFonts w:cstheme="minorHAnsi"/>
+          <w:sz w:val="28"/>
+          <w:szCs w:val="28"/>
+        </w:rPr>
+      </w:pPr>
+      <w:r>
+        <w:rPr>
+          <w:rFonts w:cstheme="minorHAnsi"/>
+          <w:color w:val="000000"/>
+          <w:sz w:val="28"/>
+          <w:szCs w:val="28"/>
+        </w:rPr>
+        <w:t>Within cluster sum of squares plot</w:t>
+      </w:r>
+    </w:p>
+    <w:p>
+      <w:pPr>
+        <w:pStyle w:val="ListParagraph"/>
+        <w:autoSpaceDE w:val="0"/>
+        <w:autoSpaceDN w:val="0"/>
+        <w:adjustRightInd w:val="0"/>
+        <w:spacing w:after="0" w:line="240" w:lineRule="auto"/>
+        <w:ind w:left="1080"/>
+        <w:rPr>
+          <w:rFonts w:cstheme="minorHAnsi"/>
+          <w:sz w:val="10"/>
+          <w:szCs w:val="10"/>
+        </w:rPr>
+      </w:pPr>
+    </w:p>
+    <w:p>
+      <w:pPr>
+        <w:pStyle w:val="ListParagraph"/>
+        <w:autoSpaceDE w:val="0"/>
+        <w:autoSpaceDN w:val="0"/>
+        <w:adjustRightInd w:val="0"/>
+        <w:spacing w:after="0" w:line="240" w:lineRule="auto"/>
+        <w:ind w:left="1080"/>
+        <w:rPr>
+          <w:rFonts w:cstheme="minorHAnsi"/>
+          <w:sz w:val="10"/>
+          <w:szCs w:val="10"/>
+        </w:rPr>
+      </w:pPr>
+    </w:p>
+    <w:p>
+      <w:pPr>
+        <w:pStyle w:val="ListParagraph"/>
+        <w:autoSpaceDE w:val="0"/>
+        <w:autoSpaceDN w:val="0"/>
+        <w:adjustRightInd w:val="0"/>
+        <w:spacing w:after="0" w:line="240" w:lineRule="auto"/>
+        <w:ind w:left="1080"/>
+        <w:rPr>
+          <w:rFonts w:cstheme="minorHAnsi"/>
+          <w:sz w:val="28"/>
+          <w:szCs w:val="28"/>
+        </w:rPr>
+      </w:pPr>
+      <w:r>
+        <w:rPr>
+          <w:rFonts w:cstheme="minorHAnsi"/>
+          <w:color w:val="000000"/>
+          <w:sz w:val="28"/>
+          <w:szCs w:val="28"/>
+        </w:rPr>
+        <w:pict>
+          <v:shape id="_x0000_i1035" type="#_x0000_t75" style="width:408.55pt;height:206.8pt">
+            <v:imagedata r:id="rId16" o:title="wss_log10_plot"/>
+          </v:shape>
+        </w:pict>
+      </w:r>
+    </w:p>
+    <w:p>
+      <w:pPr>
+        <w:autoSpaceDE w:val="0"/>
+        <w:autoSpaceDN w:val="0"/>
+        <w:adjustRightInd w:val="0"/>
+        <w:spacing w:after="0" w:line="240" w:lineRule="auto"/>
+        <w:rPr>
+          <w:rFonts w:cstheme="minorHAnsi"/>
+          <w:b/>
+          <w:bCs/>
+          <w:color w:val="000000"/>
+          <w:sz w:val="10"/>
+          <w:szCs w:val="10"/>
+        </w:rPr>
+      </w:pPr>
+      <w:r>
+        <w:rPr>
+          <w:rFonts w:cstheme="minorHAnsi"/>
+          <w:b/>
+          <w:bCs/>
+          <w:color w:val="000000"/>
+          <w:sz w:val="28"/>
+          <w:szCs w:val="28"/>
+        </w:rPr>
+        <w:tab/>
+      </w:r>
+    </w:p>
+    <w:p>
+      <w:pPr>
+        <w:pStyle w:val="ListParagraph"/>
+        <w:numPr>
+          <w:ilvl w:val="0"/>
+          <w:numId w:val="34"/>
+        </w:numPr>
+        <w:autoSpaceDE w:val="0"/>
+        <w:autoSpaceDN w:val="0"/>
+        <w:adjustRightInd w:val="0"/>
+        <w:spacing w:after="0" w:line="240" w:lineRule="auto"/>
+        <w:rPr>
+          <w:rFonts w:cstheme="minorHAnsi"/>
+          <w:b/>
+          <w:bCs/>
+          <w:color w:val="000000"/>
+          <w:sz w:val="28"/>
+          <w:szCs w:val="28"/>
+        </w:rPr>
+      </w:pPr>
+      <w:r>
+        <w:rPr>
+          <w:rFonts w:cstheme="minorHAnsi"/>
+          <w:color w:val="000000"/>
+          <w:sz w:val="28"/>
+          <w:szCs w:val="28"/>
+        </w:rPr>
+        <w:t>Still the best choice of K equal 2. According to the elbow plot above.</w:t>
+      </w:r>
+    </w:p>
+    <w:p>
+      <w:pPr>
+        <w:pStyle w:val="Default"/>
+      </w:pPr>
+    </w:p>
+    <w:p>
+      <w:pPr>
+        <w:pStyle w:val="Default"/>
+        <w:numPr>
+          <w:ilvl w:val="0"/>
+          <w:numId w:val="32"/>
+        </w:numPr>
+        <w:rPr>
+          <w:rFonts w:asciiTheme="minorHAnsi" w:hAnsiTheme="minorHAnsi" w:cstheme="minorHAnsi"/>
+          <w:b/>
+          <w:bCs/>
+          <w:sz w:val="28"/>
+          <w:szCs w:val="28"/>
+        </w:rPr>
+      </w:pPr>
+      <w:r>
+        <w:rPr>
+          <w:rFonts w:asciiTheme="minorHAnsi" w:hAnsiTheme="minorHAnsi" w:cstheme="minorHAnsi"/>
+          <w:b/>
+          <w:bCs/>
+          <w:sz w:val="28"/>
+          <w:szCs w:val="28"/>
+        </w:rPr>
+        <w:t xml:space="preserve">Have you </w:t>
+      </w:r>
+      <w:r>
+        <w:rPr>
+          <w:rFonts w:asciiTheme="minorHAnsi" w:hAnsiTheme="minorHAnsi" w:cstheme="minorHAnsi"/>
+          <w:b/>
+          <w:bCs/>
+          <w:sz w:val="28"/>
+          <w:szCs w:val="28"/>
+        </w:rPr>
+        <w:t>observed an outlier in the data?</w:t>
+      </w:r>
+    </w:p>
+    <w:p>
+      <w:pPr>
+        <w:pStyle w:val="Default"/>
+        <w:ind w:left="360"/>
+        <w:rPr>
+          <w:rFonts w:asciiTheme="minorHAnsi" w:hAnsiTheme="minorHAnsi" w:cstheme="minorHAnsi"/>
+          <w:sz w:val="28"/>
+          <w:szCs w:val="28"/>
+        </w:rPr>
+      </w:pPr>
+      <w:r>
+        <w:rPr>
+          <w:rFonts w:asciiTheme="minorHAnsi" w:hAnsiTheme="minorHAnsi" w:cstheme="minorHAnsi"/>
+          <w:sz w:val="28"/>
+          <w:szCs w:val="28"/>
+        </w:rPr>
+        <w:t>YES</w:t>
+      </w:r>
+    </w:p>
+    <w:p>
+      <w:pPr>
+        <w:pStyle w:val="Default"/>
+        <w:rPr>
+          <w:rFonts w:asciiTheme="minorHAnsi" w:hAnsiTheme="minorHAnsi" w:cstheme="minorHAnsi"/>
+          <w:sz w:val="20"/>
+          <w:szCs w:val="20"/>
+        </w:rPr>
+      </w:pPr>
+    </w:p>
+    <w:p>
+      <w:pPr>
+        <w:autoSpaceDE w:val="0"/>
+        <w:autoSpaceDN w:val="0"/>
+        <w:adjustRightInd w:val="0"/>
+        <w:spacing w:after="0" w:line="240" w:lineRule="auto"/>
+        <w:rPr>
+          <w:rFonts w:cstheme="minorHAnsi"/>
+          <w:b/>
+          <w:bCs/>
+          <w:color w:val="000000"/>
+          <w:sz w:val="28"/>
+          <w:szCs w:val="28"/>
+        </w:rPr>
+      </w:pPr>
+      <w:r>
+        <w:rPr>
+          <w:rFonts w:cstheme="minorHAnsi"/>
+          <w:b/>
+          <w:bCs/>
+          <w:color w:val="000000"/>
+          <w:sz w:val="28"/>
+          <w:szCs w:val="28"/>
+        </w:rPr>
+        <w:t xml:space="preserve">      6.1- Calculated the outlier values by two ways:</w:t>
+      </w:r>
+    </w:p>
+    <w:p>
+      <w:pPr>
+        <w:pStyle w:val="ListParagraph"/>
+        <w:numPr>
+          <w:ilvl w:val="0"/>
+          <w:numId w:val="34"/>
+        </w:numPr>
+        <w:autoSpaceDE w:val="0"/>
+        <w:autoSpaceDN w:val="0"/>
+        <w:adjustRightInd w:val="0"/>
+        <w:spacing w:after="0" w:line="240" w:lineRule="auto"/>
+        <w:rPr>
+          <w:rFonts w:cstheme="minorHAnsi"/>
+          <w:color w:val="000000"/>
+          <w:sz w:val="28"/>
+          <w:szCs w:val="28"/>
+        </w:rPr>
+      </w:pPr>
+      <w:r>
+        <w:rPr>
+          <w:rFonts w:cstheme="minorHAnsi"/>
+          <w:b/>
+          <w:bCs/>
+          <w:color w:val="000000"/>
+          <w:sz w:val="28"/>
+          <w:szCs w:val="28"/>
+        </w:rPr>
+        <w:t xml:space="preserve">Theoretically: </w:t>
+      </w:r>
+      <w:r>
+        <w:rPr>
+          <w:rFonts w:cstheme="minorHAnsi"/>
+          <w:color w:val="000000"/>
+          <w:sz w:val="28"/>
+          <w:szCs w:val="28"/>
+        </w:rPr>
+        <w:t>to get the rows of outlier values from the dataset.</w:t>
+      </w:r>
+    </w:p>
+    <w:p>
+      <w:pPr>
+        <w:pStyle w:val="ListParagraph"/>
+        <w:autoSpaceDE w:val="0"/>
+        <w:autoSpaceDN w:val="0"/>
+        <w:adjustRightInd w:val="0"/>
+        <w:spacing w:after="0" w:line="240" w:lineRule="auto"/>
+        <w:ind w:left="1080"/>
+        <w:rPr>
+          <w:rFonts w:cstheme="minorHAnsi"/>
+          <w:color w:val="000000"/>
+          <w:sz w:val="28"/>
+          <w:szCs w:val="28"/>
+        </w:rPr>
+      </w:pPr>
+      <w:r>
+        <w:rPr>
+          <w:rFonts w:cstheme="minorHAnsi"/>
+          <w:color w:val="000000"/>
+          <w:sz w:val="28"/>
+          <w:szCs w:val="28"/>
+        </w:rPr>
+        <w:t>T</w:t>
+      </w:r>
+      <w:r>
+        <w:rPr>
+          <w:rFonts w:cstheme="minorHAnsi"/>
+          <w:color w:val="000000"/>
+          <w:sz w:val="28"/>
+          <w:szCs w:val="28"/>
+        </w:rPr>
+        <w:t>he outlier values exists in the rows: 32, 20, 41, 7, 17</w:t>
+      </w:r>
+    </w:p>
+    <w:p>
+      <w:pPr>
+        <w:pStyle w:val="ListParagraph"/>
+        <w:numPr>
+          <w:ilvl w:val="0"/>
+          <w:numId w:val="34"/>
+        </w:numPr>
+        <w:autoSpaceDE w:val="0"/>
+        <w:autoSpaceDN w:val="0"/>
+        <w:adjustRightInd w:val="0"/>
+        <w:spacing w:after="0" w:line="240" w:lineRule="auto"/>
+        <w:rPr>
+          <w:rFonts w:cstheme="minorHAnsi"/>
+          <w:b/>
+          <w:bCs/>
+          <w:color w:val="000000"/>
+          <w:sz w:val="28"/>
+          <w:szCs w:val="28"/>
+        </w:rPr>
+      </w:pPr>
+      <w:r>
+        <w:rPr>
+          <w:rFonts w:cstheme="minorHAnsi"/>
+          <w:b/>
+          <w:bCs/>
+          <w:color w:val="000000"/>
+          <w:sz w:val="28"/>
+          <w:szCs w:val="28"/>
+        </w:rPr>
+        <w:t>Graphically</w:t>
+      </w:r>
+    </w:p>
+    <w:p>
+      <w:pPr>
+        <w:pStyle w:val="ListParagraph"/>
+        <w:autoSpaceDE w:val="0"/>
+        <w:autoSpaceDN w:val="0"/>
+        <w:adjustRightInd w:val="0"/>
+        <w:spacing w:after="0" w:line="240" w:lineRule="auto"/>
+        <w:ind w:left="1080"/>
+        <w:rPr>
+          <w:rFonts w:cstheme="minorHAnsi"/>
+          <w:b/>
+          <w:bCs/>
+          <w:color w:val="000000"/>
+          <w:sz w:val="28"/>
+          <w:szCs w:val="28"/>
+        </w:rPr>
+      </w:pPr>
+      <w:r>
+        <w:rPr>
+          <w:rFonts w:cstheme="minorHAnsi"/>
+          <w:b/>
+          <w:bCs/>
+          <w:color w:val="000000"/>
+          <w:sz w:val="28"/>
+          <w:szCs w:val="28"/>
+        </w:rPr>
+        <w:pict>
+          <v:shape id="_x0000_i1033" type="#_x0000_t75" style="width:408.55pt;height:206.8pt">
+            <v:imagedata r:id="rId17" o:title="clusters_outliers_plot"/>
+          </v:shape>
+        </w:pict>
+      </w:r>
+    </w:p>
+    <w:p>
+      <w:pPr>
+        <w:pStyle w:val="ListParagraph"/>
+        <w:autoSpaceDE w:val="0"/>
+        <w:autoSpaceDN w:val="0"/>
+        <w:adjustRightInd w:val="0"/>
+        <w:spacing w:after="0" w:line="240" w:lineRule="auto"/>
+        <w:ind w:left="1080"/>
+        <w:jc w:val="right"/>
+        <w:rPr>
+          <w:rFonts w:cstheme="minorHAnsi"/>
+          <w:b/>
+          <w:bCs/>
+          <w:sz w:val="28"/>
+          <w:szCs w:val="28"/>
+        </w:rPr>
+      </w:pPr>
+      <w:r>
+        <w:rPr>
+          <w:rFonts w:cstheme="minorHAnsi"/>
+          <w:b/>
+          <w:bCs/>
+          <w:sz w:val="28"/>
+          <w:szCs w:val="28"/>
+        </w:rPr>
+        <w:t>8</w:t>
+      </w:r>
+    </w:p>
+    <w:p>
+      <w:pPr>
+        <w:pStyle w:val="ListParagraph"/>
+        <w:autoSpaceDE w:val="0"/>
+        <w:autoSpaceDN w:val="0"/>
+        <w:adjustRightInd w:val="0"/>
+        <w:spacing w:after="0" w:line="240" w:lineRule="auto"/>
+        <w:ind w:left="360"/>
+        <w:rPr>
+          <w:rFonts w:cstheme="minorHAnsi"/>
+          <w:b/>
+          <w:bCs/>
+          <w:color w:val="000000"/>
+          <w:sz w:val="28"/>
+          <w:szCs w:val="28"/>
+        </w:rPr>
+      </w:pPr>
+      <w:r>
+        <w:rPr>
+          <w:rFonts w:cstheme="minorHAnsi"/>
+          <w:b/>
+          <w:bCs/>
+          <w:sz w:val="28"/>
+          <w:szCs w:val="28"/>
+        </w:rPr>
+        <w:lastRenderedPageBreak/>
+        <w:t xml:space="preserve">6.2- </w:t>
+      </w:r>
+      <w:r>
+        <w:rPr>
+          <w:rFonts w:cstheme="minorHAnsi"/>
+          <w:b/>
+          <w:bCs/>
+          <w:color w:val="000000"/>
+          <w:sz w:val="28"/>
+          <w:szCs w:val="28"/>
+        </w:rPr>
+        <w:t xml:space="preserve">The elbow plot after </w:t>
+      </w:r>
+      <w:r>
+        <w:rPr>
+          <w:rFonts w:cstheme="minorHAnsi"/>
+          <w:b/>
+          <w:bCs/>
+          <w:color w:val="000000"/>
+          <w:sz w:val="28"/>
+          <w:szCs w:val="28"/>
+        </w:rPr>
+        <w:t>removing the outlier values</w:t>
+      </w:r>
+    </w:p>
+    <w:p>
+      <w:pPr>
+        <w:pStyle w:val="ListParagraph"/>
+        <w:numPr>
+          <w:ilvl w:val="0"/>
+          <w:numId w:val="34"/>
+        </w:numPr>
+        <w:autoSpaceDE w:val="0"/>
+        <w:autoSpaceDN w:val="0"/>
+        <w:adjustRightInd w:val="0"/>
+        <w:spacing w:after="0" w:line="240" w:lineRule="auto"/>
+        <w:rPr>
+          <w:rFonts w:cstheme="minorHAnsi"/>
+          <w:sz w:val="28"/>
+          <w:szCs w:val="28"/>
+        </w:rPr>
+      </w:pPr>
+      <w:r>
+        <w:rPr>
+          <w:rFonts w:cstheme="minorHAnsi"/>
+          <w:color w:val="000000"/>
+          <w:sz w:val="28"/>
+          <w:szCs w:val="28"/>
+        </w:rPr>
+        <w:t>Within cluster sum of squares plot</w:t>
+      </w:r>
+    </w:p>
+    <w:p>
+      <w:pPr>
+        <w:pStyle w:val="ListParagraph"/>
+        <w:autoSpaceDE w:val="0"/>
+        <w:autoSpaceDN w:val="0"/>
+        <w:adjustRightInd w:val="0"/>
+        <w:spacing w:after="0" w:line="240" w:lineRule="auto"/>
+        <w:ind w:left="1080"/>
+        <w:rPr>
+          <w:rFonts w:cstheme="minorHAnsi"/>
+          <w:b/>
+          <w:bCs/>
+          <w:color w:val="000000"/>
+          <w:sz w:val="28"/>
+          <w:szCs w:val="28"/>
+        </w:rPr>
+      </w:pPr>
+      <w:r>
+        <w:rPr>
+          <w:rFonts w:cstheme="minorHAnsi"/>
+          <w:b/>
+          <w:bCs/>
+          <w:color w:val="000000"/>
+          <w:sz w:val="28"/>
+          <w:szCs w:val="28"/>
+        </w:rPr>
+        <w:pict>
+          <v:shape id="_x0000_i1034" type="#_x0000_t75" style="width:441.2pt;height:223.55pt">
+            <v:imagedata r:id="rId18" o:title="wss_without_outlier_plot"/>
+          </v:shape>
+        </w:pict>
+      </w:r>
+    </w:p>
+    <w:p>
+      <w:pPr>
+        <w:pStyle w:val="ListParagraph"/>
+        <w:autoSpaceDE w:val="0"/>
+        <w:autoSpaceDN w:val="0"/>
+        <w:adjustRightInd w:val="0"/>
+        <w:spacing w:after="0" w:line="240" w:lineRule="auto"/>
+        <w:ind w:left="1080"/>
+        <w:rPr>
+          <w:rFonts w:cstheme="minorHAnsi"/>
+          <w:b/>
+          <w:bCs/>
+          <w:sz w:val="28"/>
+          <w:szCs w:val="28"/>
+        </w:rPr>
+      </w:pPr>
+    </w:p>
+    <w:p>
+      <w:pPr>
+        <w:pStyle w:val="ListParagraph"/>
+        <w:numPr>
+          <w:ilvl w:val="0"/>
+          <w:numId w:val="34"/>
+        </w:numPr>
+        <w:autoSpaceDE w:val="0"/>
+        <w:autoSpaceDN w:val="0"/>
+        <w:adjustRightInd w:val="0"/>
+        <w:spacing w:after="0" w:line="240" w:lineRule="auto"/>
+        <w:rPr>
+          <w:rFonts w:cstheme="minorHAnsi"/>
+          <w:b/>
+          <w:bCs/>
+          <w:color w:val="000000"/>
+          <w:sz w:val="28"/>
+          <w:szCs w:val="28"/>
+        </w:rPr>
+      </w:pPr>
+      <w:r>
+        <w:rPr>
+          <w:rFonts w:cstheme="minorHAnsi"/>
+          <w:color w:val="000000"/>
+          <w:sz w:val="28"/>
+          <w:szCs w:val="28"/>
+        </w:rPr>
+        <w:t>Still the best choice of K equal 2. According to the elbow plot above.</w:t>
+      </w:r>
+    </w:p>
+    <w:p>
+      <w:pPr>
+        <w:pStyle w:val="ListParagraph"/>
+        <w:autoSpaceDE w:val="0"/>
+        <w:autoSpaceDN w:val="0"/>
+        <w:adjustRightInd w:val="0"/>
+        <w:spacing w:after="0" w:line="240" w:lineRule="auto"/>
+        <w:ind w:left="1080"/>
+        <w:rPr>
+          <w:rFonts w:cstheme="minorHAnsi"/>
+          <w:b/>
+          <w:bCs/>
+          <w:sz w:val="28"/>
+          <w:szCs w:val="28"/>
+        </w:rPr>
+      </w:pPr>
+    </w:p>
+    <w:p>
+      <w:pPr>
+        <w:autoSpaceDE w:val="0"/>
+        <w:autoSpaceDN w:val="0"/>
+        <w:adjustRightInd w:val="0"/>
+        <w:spacing w:after="0" w:line="240" w:lineRule="auto"/>
+        <w:rPr>
+          <w:rFonts w:cstheme="minorHAnsi"/>
+          <w:b/>
+          <w:bCs/>
+          <w:sz w:val="28"/>
+          <w:szCs w:val="28"/>
+        </w:rPr>
+      </w:pPr>
+    </w:p>
+    <w:p>
+      <w:pPr>
+        <w:autoSpaceDE w:val="0"/>
+        <w:autoSpaceDN w:val="0"/>
+        <w:adjustRightInd w:val="0"/>
+        <w:spacing w:after="0" w:line="240" w:lineRule="auto"/>
+        <w:rPr>
+          <w:rFonts w:cstheme="minorHAnsi"/>
+          <w:b/>
+          <w:bCs/>
+          <w:sz w:val="36"/>
+          <w:szCs w:val="36"/>
+        </w:rPr>
+      </w:pPr>
+      <w:r>
+        <w:rPr>
+          <w:rFonts w:cstheme="minorHAnsi"/>
+          <w:b/>
+          <w:bCs/>
+          <w:sz w:val="36"/>
+          <w:szCs w:val="36"/>
+        </w:rPr>
+        <w:t># Addition</w:t>
+      </w:r>
+    </w:p>
+    <w:p>
+      <w:pPr>
+        <w:pStyle w:val="ListParagraph"/>
+        <w:numPr>
+          <w:ilvl w:val="0"/>
+          <w:numId w:val="34"/>
+        </w:numPr>
+        <w:autoSpaceDE w:val="0"/>
+        <w:autoSpaceDN w:val="0"/>
+        <w:adjustRightInd w:val="0"/>
+        <w:spacing w:after="0" w:line="240" w:lineRule="auto"/>
+        <w:rPr>
+          <w:rFonts w:cstheme="minorHAnsi"/>
+          <w:b/>
+          <w:bCs/>
+          <w:sz w:val="28"/>
+          <w:szCs w:val="28"/>
+        </w:rPr>
+      </w:pPr>
+      <w:r>
+        <w:rPr>
+          <w:rFonts w:cstheme="minorHAnsi"/>
+          <w:b/>
+          <w:bCs/>
+          <w:sz w:val="28"/>
+          <w:szCs w:val="28"/>
+        </w:rPr>
+        <w:t xml:space="preserve">Cluster the data with </w:t>
+      </w:r>
+      <w:r>
+        <w:rPr>
+          <w:rFonts w:cstheme="minorHAnsi"/>
+          <w:b/>
+          <w:bCs/>
+          <w:sz w:val="28"/>
+          <w:szCs w:val="28"/>
+        </w:rPr>
+        <w:t xml:space="preserve">the </w:t>
+      </w:r>
+      <w:r>
+        <w:rPr>
+          <w:rFonts w:cstheme="minorHAnsi"/>
+          <w:b/>
+          <w:bCs/>
+          <w:sz w:val="28"/>
+          <w:szCs w:val="28"/>
+        </w:rPr>
+        <w:t xml:space="preserve">best choice of </w:t>
+      </w:r>
+      <w:r>
+        <w:rPr>
+          <w:rFonts w:cstheme="minorHAnsi"/>
+          <w:b/>
+          <w:bCs/>
+          <w:sz w:val="28"/>
+          <w:szCs w:val="28"/>
+          <w:u w:val="single"/>
+        </w:rPr>
+        <w:t>K = 2</w:t>
+      </w:r>
+      <w:r>
+        <w:rPr>
+          <w:rFonts w:cstheme="minorHAnsi"/>
+          <w:b/>
+          <w:bCs/>
+          <w:sz w:val="28"/>
+          <w:szCs w:val="28"/>
+        </w:rPr>
+        <w:t xml:space="preserve"> and </w:t>
+      </w:r>
+      <w:r>
+        <w:rPr>
+          <w:rFonts w:cstheme="minorHAnsi"/>
+          <w:b/>
+          <w:bCs/>
+          <w:sz w:val="28"/>
+          <w:szCs w:val="28"/>
+        </w:rPr>
+        <w:t>plot the result</w:t>
+      </w:r>
+      <w:r>
+        <w:rPr>
+          <w:rFonts w:cstheme="minorHAnsi"/>
+          <w:b/>
+          <w:bCs/>
+          <w:sz w:val="28"/>
+          <w:szCs w:val="28"/>
+        </w:rPr>
+        <w:t>?</w:t>
+      </w:r>
+    </w:p>
+    <w:p>
+      <w:pPr>
+        <w:pStyle w:val="ListParagraph"/>
+        <w:autoSpaceDE w:val="0"/>
+        <w:autoSpaceDN w:val="0"/>
+        <w:adjustRightInd w:val="0"/>
+        <w:spacing w:after="0" w:line="240" w:lineRule="auto"/>
+        <w:ind w:left="1080"/>
+        <w:rPr>
+          <w:rFonts w:cstheme="minorHAnsi"/>
+          <w:b/>
+          <w:bCs/>
+          <w:sz w:val="16"/>
+          <w:szCs w:val="16"/>
+        </w:rPr>
+      </w:pPr>
+    </w:p>
+    <w:p>
+      <w:pPr>
+        <w:pStyle w:val="ListParagraph"/>
+        <w:autoSpaceDE w:val="0"/>
+        <w:autoSpaceDN w:val="0"/>
+        <w:adjustRightInd w:val="0"/>
+        <w:spacing w:after="0" w:line="240" w:lineRule="auto"/>
+        <w:ind w:left="1080"/>
+        <w:rPr>
+          <w:rFonts w:cstheme="minorHAnsi"/>
+          <w:b/>
+          <w:bCs/>
+          <w:sz w:val="28"/>
+          <w:szCs w:val="28"/>
+        </w:rPr>
+      </w:pPr>
+      <w:r>
+        <w:rPr>
+          <w:rFonts w:cstheme="minorHAnsi"/>
+          <w:b/>
+          <w:bCs/>
+          <w:sz w:val="28"/>
+          <w:szCs w:val="28"/>
+        </w:rPr>
+        <w:pict>
+          <v:shape id="_x0000_i1036" type="#_x0000_t75" style="width:445.4pt;height:225.2pt">
+            <v:imagedata r:id="rId19" o:title="clusters_best_k_plot"/>
+          </v:shape>
+        </w:pict>
+      </w:r>
+    </w:p>
+    <w:p>
+      <w:pPr>
+        <w:autoSpaceDE w:val="0"/>
+        <w:autoSpaceDN w:val="0"/>
+        <w:adjustRightInd w:val="0"/>
+        <w:spacing w:after="0" w:line="240" w:lineRule="auto"/>
+        <w:rPr>
+          <w:rFonts w:cstheme="minorHAnsi"/>
+          <w:b/>
+          <w:bCs/>
+          <w:sz w:val="28"/>
+          <w:szCs w:val="28"/>
+        </w:rPr>
+      </w:pPr>
+      <w:bookmarkStart w:id="0" w:name="_GoBack"/>
+      <w:bookmarkEnd w:id="0"/>
+    </w:p>
+    <w:p>
+      <w:pPr>
+        <w:autoSpaceDE w:val="0"/>
+        <w:autoSpaceDN w:val="0"/>
+        <w:adjustRightInd w:val="0"/>
+        <w:spacing w:after="0" w:line="240" w:lineRule="auto"/>
+        <w:jc w:val="right"/>
+        <w:rPr>
+          <w:rFonts w:cstheme="minorHAnsi"/>
+          <w:b/>
+          <w:bCs/>
+          <w:sz w:val="28"/>
+          <w:szCs w:val="28"/>
+        </w:rPr>
+      </w:pPr>
+      <w:r>
+        <w:rPr>
+          <w:rFonts w:cstheme="minorHAnsi"/>
+          <w:b/>
+          <w:bCs/>
+          <w:sz w:val="28"/>
+          <w:szCs w:val="28"/>
+        </w:rPr>
+        <w:t>9</w:t>
       </w:r>
     </w:p>
     <w:sectPr>
@@ -3862,7 +5788,7 @@
   <w:abstractNum w:abstractNumId="7">
     <w:nsid w:val="16480FEB"/>
     <w:multiLevelType w:val="hybridMultilevel"/>
-    <w:tmpl w:val="AB0425D4"/>
+    <w:tmpl w:val="40E850A2"/>
     <w:lvl w:ilvl="0" w:tplc="04090001">
       <w:start w:val="1"/>
       <w:numFmt w:val="bullet"/>
@@ -4063,6 +5989,119 @@
     </w:lvl>
   </w:abstractNum>
   <w:abstractNum w:abstractNumId="9">
+    <w:nsid w:val="207C6497"/>
+    <w:multiLevelType w:val="hybridMultilevel"/>
+    <w:tmpl w:val="C22A78E4"/>
+    <w:lvl w:ilvl="0" w:tplc="04090001">
+      <w:start w:val="1"/>
+      <w:numFmt w:val="bullet"/>
+      <w:lvlText w:val=""/>
+      <w:lvlJc w:val="left"/>
+      <w:pPr>
+        <w:ind w:left="1080" w:hanging="360"/>
+      </w:pPr>
+      <w:rPr>
+        <w:rFonts w:ascii="Symbol" w:hAnsi="Symbol" w:hint="default"/>
+      </w:rPr>
+    </w:lvl>
+    <w:lvl w:ilvl="1" w:tplc="04090003" w:tentative="1">
+      <w:start w:val="1"/>
+      <w:numFmt w:val="bullet"/>
+      <w:lvlText w:val="o"/>
+      <w:lvlJc w:val="left"/>
+      <w:pPr>
+        <w:ind w:left="1800" w:hanging="360"/>
+      </w:pPr>
+      <w:rPr>
+        <w:rFonts w:ascii="Courier New" w:hAnsi="Courier New" w:cs="Courier New" w:hint="default"/>
+      </w:rPr>
+    </w:lvl>
+    <w:lvl w:ilvl="2" w:tplc="04090005" w:tentative="1">
+      <w:start w:val="1"/>
+      <w:numFmt w:val="bullet"/>
+      <w:lvlText w:val=""/>
+      <w:lvlJc w:val="left"/>
+      <w:pPr>
+        <w:ind w:left="2520" w:hanging="360"/>
+      </w:pPr>
+      <w:rPr>
+        <w:rFonts w:ascii="Wingdings" w:hAnsi="Wingdings" w:hint="default"/>
+      </w:rPr>
+    </w:lvl>
+    <w:lvl w:ilvl="3" w:tplc="04090001" w:tentative="1">
+      <w:start w:val="1"/>
+      <w:numFmt w:val="bullet"/>
+      <w:lvlText w:val=""/>
+      <w:lvlJc w:val="left"/>
+      <w:pPr>
+        <w:ind w:left="3240" w:hanging="360"/>
+      </w:pPr>
+      <w:rPr>
+        <w:rFonts w:ascii="Symbol" w:hAnsi="Symbol" w:hint="default"/>
+      </w:rPr>
+    </w:lvl>
+    <w:lvl w:ilvl="4" w:tplc="04090003" w:tentative="1">
+      <w:start w:val="1"/>
+      <w:numFmt w:val="bullet"/>
+      <w:lvlText w:val="o"/>
+      <w:lvlJc w:val="left"/>
+      <w:pPr>
+        <w:ind w:left="3960" w:hanging="360"/>
+      </w:pPr>
+      <w:rPr>
+        <w:rFonts w:ascii="Courier New" w:hAnsi="Courier New" w:cs="Courier New" w:hint="default"/>
+      </w:rPr>
+    </w:lvl>
+    <w:lvl w:ilvl="5" w:tplc="04090005" w:tentative="1">
+      <w:start w:val="1"/>
+      <w:numFmt w:val="bullet"/>
+      <w:lvlText w:val=""/>
+      <w:lvlJc w:val="left"/>
+      <w:pPr>
+        <w:ind w:left="4680" w:hanging="360"/>
+      </w:pPr>
+      <w:rPr>
+        <w:rFonts w:ascii="Wingdings" w:hAnsi="Wingdings" w:hint="default"/>
+      </w:rPr>
+    </w:lvl>
+    <w:lvl w:ilvl="6" w:tplc="04090001" w:tentative="1">
+      <w:start w:val="1"/>
+      <w:numFmt w:val="bullet"/>
+      <w:lvlText w:val=""/>
+      <w:lvlJc w:val="left"/>
+      <w:pPr>
+        <w:ind w:left="5400" w:hanging="360"/>
+      </w:pPr>
+      <w:rPr>
+        <w:rFonts w:ascii="Symbol" w:hAnsi="Symbol" w:hint="default"/>
+      </w:rPr>
+    </w:lvl>
+    <w:lvl w:ilvl="7" w:tplc="04090003" w:tentative="1">
+      <w:start w:val="1"/>
+      <w:numFmt w:val="bullet"/>
+      <w:lvlText w:val="o"/>
+      <w:lvlJc w:val="left"/>
+      <w:pPr>
+        <w:ind w:left="6120" w:hanging="360"/>
+      </w:pPr>
+      <w:rPr>
+        <w:rFonts w:ascii="Courier New" w:hAnsi="Courier New" w:cs="Courier New" w:hint="default"/>
+      </w:rPr>
+    </w:lvl>
+    <w:lvl w:ilvl="8" w:tplc="04090005" w:tentative="1">
+      <w:start w:val="1"/>
+      <w:numFmt w:val="bullet"/>
+      <w:lvlText w:val=""/>
+      <w:lvlJc w:val="left"/>
+      <w:pPr>
+        <w:ind w:left="6840" w:hanging="360"/>
+      </w:pPr>
+      <w:rPr>
+        <w:rFonts w:ascii="Wingdings" w:hAnsi="Wingdings" w:hint="default"/>
+      </w:rPr>
+    </w:lvl>
+  </w:abstractNum>
+  <w:abstractNum w:abstractNumId="10">
     <w:nsid w:val="21DF1DD5"/>
     <w:multiLevelType w:val="hybridMultilevel"/>
     <w:tmpl w:val="D7E88550"/>
@@ -4175,7 +6214,7 @@
       </w:rPr>
     </w:lvl>
   </w:abstractNum>
-  <w:abstractNum w:abstractNumId="10">
+  <w:abstractNum w:abstractNumId="11">
     <w:nsid w:val="233731F5"/>
     <w:multiLevelType w:val="multilevel"/>
     <w:tmpl w:val="8A2E76E8"/>
@@ -4288,7 +6327,7 @@
       </w:rPr>
     </w:lvl>
   </w:abstractNum>
-  <w:abstractNum w:abstractNumId="11">
+  <w:abstractNum w:abstractNumId="12">
     <w:nsid w:val="30277512"/>
     <w:multiLevelType w:val="hybridMultilevel"/>
     <w:tmpl w:val="9336E6BA"/>
@@ -4377,7 +6416,7 @@
       </w:pPr>
     </w:lvl>
   </w:abstractNum>
-  <w:abstractNum w:abstractNumId="12">
+  <w:abstractNum w:abstractNumId="13">
     <w:nsid w:val="3290018B"/>
     <w:multiLevelType w:val="multilevel"/>
     <w:tmpl w:val="DF9CFE8C"/>
@@ -4490,7 +6529,7 @@
       </w:rPr>
     </w:lvl>
   </w:abstractNum>
-  <w:abstractNum w:abstractNumId="13">
+  <w:abstractNum w:abstractNumId="14">
     <w:nsid w:val="35DB3F4F"/>
     <w:multiLevelType w:val="hybridMultilevel"/>
     <w:tmpl w:val="E49CBB32"/>
@@ -4603,7 +6642,7 @@
       </w:rPr>
     </w:lvl>
   </w:abstractNum>
-  <w:abstractNum w:abstractNumId="14">
+  <w:abstractNum w:abstractNumId="15">
     <w:nsid w:val="36AB09CD"/>
     <w:multiLevelType w:val="hybridMultilevel"/>
     <w:tmpl w:val="79CCFBE6"/>
@@ -4693,7 +6732,7 @@
       </w:pPr>
     </w:lvl>
   </w:abstractNum>
-  <w:abstractNum w:abstractNumId="15">
+  <w:abstractNum w:abstractNumId="16">
     <w:nsid w:val="370F66EB"/>
     <w:multiLevelType w:val="hybridMultilevel"/>
     <w:tmpl w:val="644ADEFC"/>
@@ -4783,7 +6822,7 @@
       </w:pPr>
     </w:lvl>
   </w:abstractNum>
-  <w:abstractNum w:abstractNumId="16">
+  <w:abstractNum w:abstractNumId="17">
     <w:nsid w:val="37102463"/>
     <w:multiLevelType w:val="multilevel"/>
     <w:tmpl w:val="6936BF24"/>
@@ -4896,7 +6935,7 @@
       </w:rPr>
     </w:lvl>
   </w:abstractNum>
-  <w:abstractNum w:abstractNumId="17">
+  <w:abstractNum w:abstractNumId="18">
     <w:nsid w:val="46D351F3"/>
     <w:multiLevelType w:val="hybridMultilevel"/>
     <w:tmpl w:val="9578BE56"/>
@@ -5010,7 +7049,7 @@
       </w:rPr>
     </w:lvl>
   </w:abstractNum>
-  <w:abstractNum w:abstractNumId="18">
+  <w:abstractNum w:abstractNumId="19">
     <w:nsid w:val="4F8B54AF"/>
     <w:multiLevelType w:val="multilevel"/>
     <w:tmpl w:val="037C2DF2"/>
@@ -5123,7 +7162,7 @@
       </w:pPr>
     </w:lvl>
   </w:abstractNum>
-  <w:abstractNum w:abstractNumId="19">
+  <w:abstractNum w:abstractNumId="20">
     <w:nsid w:val="504E1558"/>
     <w:multiLevelType w:val="multilevel"/>
     <w:tmpl w:val="2A1A7482"/>
@@ -5272,7 +7311,7 @@
       </w:rPr>
     </w:lvl>
   </w:abstractNum>
-  <w:abstractNum w:abstractNumId="20">
+  <w:abstractNum w:abstractNumId="21">
     <w:nsid w:val="51B725ED"/>
     <w:multiLevelType w:val="multilevel"/>
     <w:tmpl w:val="7EF4C804"/>
@@ -5385,7 +7424,7 @@
       </w:rPr>
     </w:lvl>
   </w:abstractNum>
-  <w:abstractNum w:abstractNumId="21">
+  <w:abstractNum w:abstractNumId="22">
     <w:nsid w:val="556955DF"/>
     <w:multiLevelType w:val="multilevel"/>
     <w:tmpl w:val="8C46F718"/>
@@ -5500,7 +7539,7 @@
       </w:rPr>
     </w:lvl>
   </w:abstractNum>
-  <w:abstractNum w:abstractNumId="22">
+  <w:abstractNum w:abstractNumId="23">
     <w:nsid w:val="5C225086"/>
     <w:multiLevelType w:val="hybridMultilevel"/>
     <w:tmpl w:val="FE9A00B8"/>
@@ -5613,7 +7652,7 @@
       </w:rPr>
     </w:lvl>
   </w:abstractNum>
-  <w:abstractNum w:abstractNumId="23">
+  <w:abstractNum w:abstractNumId="24">
     <w:nsid w:val="632C6647"/>
     <w:multiLevelType w:val="hybridMultilevel"/>
     <w:tmpl w:val="17C09D80"/>
@@ -5702,7 +7741,7 @@
       </w:pPr>
     </w:lvl>
   </w:abstractNum>
-  <w:abstractNum w:abstractNumId="24">
+  <w:abstractNum w:abstractNumId="25">
     <w:nsid w:val="65024E64"/>
     <w:multiLevelType w:val="hybridMultilevel"/>
     <w:tmpl w:val="0E785860"/>
@@ -5815,7 +7854,96 @@
       </w:rPr>
     </w:lvl>
   </w:abstractNum>
-  <w:abstractNum w:abstractNumId="25">
+  <w:abstractNum w:abstractNumId="26">
+    <w:nsid w:val="6827650E"/>
+    <w:multiLevelType w:val="hybridMultilevel"/>
+    <w:tmpl w:val="77405018"/>
+    <w:lvl w:ilvl="0" w:tplc="E11EC4FC">
+      <w:start w:val="1"/>
+      <w:numFmt w:val="decimal"/>
+      <w:lvlText w:val="%1-"/>
+      <w:lvlJc w:val="left"/>
+      <w:pPr>
+        <w:ind w:left="360" w:hanging="360"/>
+      </w:pPr>
+      <w:rPr>
+        <w:rFonts w:hint="default"/>
+      </w:rPr>
+    </w:lvl>
+    <w:lvl w:ilvl="1" w:tplc="04090019" w:tentative="1">
+      <w:start w:val="1"/>
+      <w:numFmt w:val="lowerLetter"/>
+      <w:lvlText w:val="%2."/>
+      <w:lvlJc w:val="left"/>
+      <w:pPr>
+        <w:ind w:left="1080" w:hanging="360"/>
+      </w:pPr>
+    </w:lvl>
+    <w:lvl w:ilvl="2" w:tplc="0409001B" w:tentative="1">
+      <w:start w:val="1"/>
+      <w:numFmt w:val="lowerRoman"/>
+      <w:lvlText w:val="%3."/>
+      <w:lvlJc w:val="right"/>
+      <w:pPr>
+        <w:ind w:left="1800" w:hanging="180"/>
+      </w:pPr>
+    </w:lvl>
+    <w:lvl w:ilvl="3" w:tplc="0409000F" w:tentative="1">
+      <w:start w:val="1"/>
+      <w:numFmt w:val="decimal"/>
+      <w:lvlText w:val="%4."/>
+      <w:lvlJc w:val="left"/>
+      <w:pPr>
+        <w:ind w:left="2520" w:hanging="360"/>
+      </w:pPr>
+    </w:lvl>
+    <w:lvl w:ilvl="4" w:tplc="04090019" w:tentative="1">
+      <w:start w:val="1"/>
+      <w:numFmt w:val="lowerLetter"/>
+      <w:lvlText w:val="%5."/>
+      <w:lvlJc w:val="left"/>
+      <w:pPr>
+        <w:ind w:left="3240" w:hanging="360"/>
+      </w:pPr>
+    </w:lvl>
+    <w:lvl w:ilvl="5" w:tplc="0409001B" w:tentative="1">
+      <w:start w:val="1"/>
+      <w:numFmt w:val="lowerRoman"/>
+      <w:lvlText w:val="%6."/>
+      <w:lvlJc w:val="right"/>
+      <w:pPr>
+        <w:ind w:left="3960" w:hanging="180"/>
+      </w:pPr>
+    </w:lvl>
+    <w:lvl w:ilvl="6" w:tplc="0409000F" w:tentative="1">
+      <w:start w:val="1"/>
+      <w:numFmt w:val="decimal"/>
+      <w:lvlText w:val="%7."/>
+      <w:lvlJc w:val="left"/>
+      <w:pPr>
+        <w:ind w:left="4680" w:hanging="360"/>
+      </w:pPr>
+    </w:lvl>
+    <w:lvl w:ilvl="7" w:tplc="04090019" w:tentative="1">
+      <w:start w:val="1"/>
+      <w:numFmt w:val="lowerLetter"/>
+      <w:lvlText w:val="%8."/>
+      <w:lvlJc w:val="left"/>
+      <w:pPr>
+        <w:ind w:left="5400" w:hanging="360"/>
+      </w:pPr>
+    </w:lvl>
+    <w:lvl w:ilvl="8" w:tplc="0409001B" w:tentative="1">
+      <w:start w:val="1"/>
+      <w:numFmt w:val="lowerRoman"/>
+      <w:lvlText w:val="%9."/>
+      <w:lvlJc w:val="right"/>
+      <w:pPr>
+        <w:ind w:left="6120" w:hanging="180"/>
+      </w:pPr>
+    </w:lvl>
+  </w:abstractNum>
+  <w:abstractNum w:abstractNumId="27">
     <w:nsid w:val="6DDF49F0"/>
     <w:multiLevelType w:val="hybridMultilevel"/>
     <w:tmpl w:val="86143920"/>
@@ -5928,7 +8056,7 @@
       </w:rPr>
     </w:lvl>
   </w:abstractNum>
-  <w:abstractNum w:abstractNumId="26">
+  <w:abstractNum w:abstractNumId="28">
     <w:nsid w:val="6FEE3ED1"/>
     <w:multiLevelType w:val="hybridMultilevel"/>
     <w:tmpl w:val="E6F611B2"/>
@@ -6017,7 +8145,120 @@
       </w:pPr>
     </w:lvl>
   </w:abstractNum>
-  <w:abstractNum w:abstractNumId="27">
+  <w:abstractNum w:abstractNumId="29">
+    <w:nsid w:val="702D2F14"/>
+    <w:multiLevelType w:val="hybridMultilevel"/>
+    <w:tmpl w:val="BB0C50D8"/>
+    <w:lvl w:ilvl="0" w:tplc="04090001">
+      <w:start w:val="1"/>
+      <w:numFmt w:val="bullet"/>
+      <w:lvlText w:val=""/>
+      <w:lvlJc w:val="left"/>
+      <w:pPr>
+        <w:ind w:left="1080" w:hanging="360"/>
+      </w:pPr>
+      <w:rPr>
+        <w:rFonts w:ascii="Symbol" w:hAnsi="Symbol" w:hint="default"/>
+      </w:rPr>
+    </w:lvl>
+    <w:lvl w:ilvl="1" w:tplc="04090003" w:tentative="1">
+      <w:start w:val="1"/>
+      <w:numFmt w:val="bullet"/>
+      <w:lvlText w:val="o"/>
+      <w:lvlJc w:val="left"/>
+      <w:pPr>
+        <w:ind w:left="1800" w:hanging="360"/>
+      </w:pPr>
+      <w:rPr>
+        <w:rFonts w:ascii="Courier New" w:hAnsi="Courier New" w:cs="Courier New" w:hint="default"/>
+      </w:rPr>
+    </w:lvl>
+    <w:lvl w:ilvl="2" w:tplc="04090005" w:tentative="1">
+      <w:start w:val="1"/>
+      <w:numFmt w:val="bullet"/>
+      <w:lvlText w:val=""/>
+      <w:lvlJc w:val="left"/>
+      <w:pPr>
+        <w:ind w:left="2520" w:hanging="360"/>
+      </w:pPr>
+      <w:rPr>
+        <w:rFonts w:ascii="Wingdings" w:hAnsi="Wingdings" w:hint="default"/>
+      </w:rPr>
+    </w:lvl>
+    <w:lvl w:ilvl="3" w:tplc="04090001" w:tentative="1">
+      <w:start w:val="1"/>
+      <w:numFmt w:val="bullet"/>
+      <w:lvlText w:val=""/>
+      <w:lvlJc w:val="left"/>
+      <w:pPr>
+        <w:ind w:left="3240" w:hanging="360"/>
+      </w:pPr>
+      <w:rPr>
+        <w:rFonts w:ascii="Symbol" w:hAnsi="Symbol" w:hint="default"/>
+      </w:rPr>
+    </w:lvl>
+    <w:lvl w:ilvl="4" w:tplc="04090003" w:tentative="1">
+      <w:start w:val="1"/>
+      <w:numFmt w:val="bullet"/>
+      <w:lvlText w:val="o"/>
+      <w:lvlJc w:val="left"/>
+      <w:pPr>
+        <w:ind w:left="3960" w:hanging="360"/>
+      </w:pPr>
+      <w:rPr>
+        <w:rFonts w:ascii="Courier New" w:hAnsi="Courier New" w:cs="Courier New" w:hint="default"/>
+      </w:rPr>
+    </w:lvl>
+    <w:lvl w:ilvl="5" w:tplc="04090005" w:tentative="1">
+      <w:start w:val="1"/>
+      <w:numFmt w:val="bullet"/>
+      <w:lvlText w:val=""/>
+      <w:lvlJc w:val="left"/>
+      <w:pPr>
+        <w:ind w:left="4680" w:hanging="360"/>
+      </w:pPr>
+      <w:rPr>
+        <w:rFonts w:ascii="Wingdings" w:hAnsi="Wingdings" w:hint="default"/>
+      </w:rPr>
+    </w:lvl>
+    <w:lvl w:ilvl="6" w:tplc="04090001" w:tentative="1">
+      <w:start w:val="1"/>
+      <w:numFmt w:val="bullet"/>
+      <w:lvlText w:val=""/>
+      <w:lvlJc w:val="left"/>
+      <w:pPr>
+        <w:ind w:left="5400" w:hanging="360"/>
+      </w:pPr>
+      <w:rPr>
+        <w:rFonts w:ascii="Symbol" w:hAnsi="Symbol" w:hint="default"/>
+      </w:rPr>
+    </w:lvl>
+    <w:lvl w:ilvl="7" w:tplc="04090003" w:tentative="1">
+      <w:start w:val="1"/>
+      <w:numFmt w:val="bullet"/>
+      <w:lvlText w:val="o"/>
+      <w:lvlJc w:val="left"/>
+      <w:pPr>
+        <w:ind w:left="6120" w:hanging="360"/>
+      </w:pPr>
+      <w:rPr>
+        <w:rFonts w:ascii="Courier New" w:hAnsi="Courier New" w:cs="Courier New" w:hint="default"/>
+      </w:rPr>
+    </w:lvl>
+    <w:lvl w:ilvl="8" w:tplc="04090005" w:tentative="1">
+      <w:start w:val="1"/>
+      <w:numFmt w:val="bullet"/>
+      <w:lvlText w:val=""/>
+      <w:lvlJc w:val="left"/>
+      <w:pPr>
+        <w:ind w:left="6840" w:hanging="360"/>
+      </w:pPr>
+      <w:rPr>
+        <w:rFonts w:ascii="Wingdings" w:hAnsi="Wingdings" w:hint="default"/>
+      </w:rPr>
+    </w:lvl>
+  </w:abstractNum>
+  <w:abstractNum w:abstractNumId="30">
     <w:nsid w:val="788A1707"/>
     <w:multiLevelType w:val="multilevel"/>
     <w:tmpl w:val="23305074"/>
@@ -6132,7 +8373,7 @@
       </w:rPr>
     </w:lvl>
   </w:abstractNum>
-  <w:abstractNum w:abstractNumId="28">
+  <w:abstractNum w:abstractNumId="31">
     <w:nsid w:val="7AF26DAC"/>
     <w:multiLevelType w:val="hybridMultilevel"/>
     <w:tmpl w:val="93BAF2DA"/>
@@ -6245,7 +8486,7 @@
       </w:rPr>
     </w:lvl>
   </w:abstractNum>
-  <w:abstractNum w:abstractNumId="29">
+  <w:abstractNum w:abstractNumId="32">
     <w:nsid w:val="7CF06363"/>
     <w:multiLevelType w:val="hybridMultilevel"/>
     <w:tmpl w:val="391C5174"/>
@@ -6358,7 +8599,7 @@
       </w:rPr>
     </w:lvl>
   </w:abstractNum>
-  <w:abstractNum w:abstractNumId="30">
+  <w:abstractNum w:abstractNumId="33">
     <w:nsid w:val="7EC6508E"/>
     <w:multiLevelType w:val="hybridMultilevel"/>
     <w:tmpl w:val="1B1A33C2"/>
@@ -6472,43 +8713,43 @@
     </w:lvl>
   </w:abstractNum>
   <w:num w:numId="1">
-    <w:abstractNumId w:val="11"/>
+    <w:abstractNumId w:val="12"/>
   </w:num>
   <w:num w:numId="2">
-    <w:abstractNumId w:val="30"/>
+    <w:abstractNumId w:val="33"/>
   </w:num>
   <w:num w:numId="3">
-    <w:abstractNumId w:val="28"/>
+    <w:abstractNumId w:val="31"/>
   </w:num>
   <w:num w:numId="4">
     <w:abstractNumId w:val="0"/>
   </w:num>
   <w:num w:numId="5">
-    <w:abstractNumId w:val="29"/>
+    <w:abstractNumId w:val="32"/>
   </w:num>
   <w:num w:numId="6">
-    <w:abstractNumId w:val="13"/>
+    <w:abstractNumId w:val="14"/>
   </w:num>
   <w:num w:numId="7">
-    <w:abstractNumId w:val="26"/>
+    <w:abstractNumId w:val="28"/>
   </w:num>
   <w:num w:numId="8">
     <w:abstractNumId w:val="8"/>
   </w:num>
   <w:num w:numId="9">
-    <w:abstractNumId w:val="20"/>
+    <w:abstractNumId w:val="21"/>
   </w:num>
   <w:num w:numId="10">
-    <w:abstractNumId w:val="10"/>
+    <w:abstractNumId w:val="11"/>
   </w:num>
   <w:num w:numId="11">
     <w:abstractNumId w:val="4"/>
   </w:num>
   <w:num w:numId="12">
-    <w:abstractNumId w:val="19"/>
+    <w:abstractNumId w:val="20"/>
   </w:num>
   <w:num w:numId="13">
-    <w:abstractNumId w:val="22"/>
+    <w:abstractNumId w:val="23"/>
   </w:num>
   <w:num w:numId="14">
     <w:abstractNumId w:val="2"/>
@@ -6520,49 +8761,58 @@
     <w:abstractNumId w:val="6"/>
   </w:num>
   <w:num w:numId="17">
-    <w:abstractNumId w:val="25"/>
+    <w:abstractNumId w:val="27"/>
   </w:num>
   <w:num w:numId="18">
     <w:abstractNumId w:val="5"/>
   </w:num>
   <w:num w:numId="19">
+    <w:abstractNumId w:val="19"/>
+  </w:num>
+  <w:num w:numId="20">
     <w:abstractNumId w:val="18"/>
   </w:num>
-  <w:num w:numId="20">
+  <w:num w:numId="21">
+    <w:abstractNumId w:val="24"/>
+  </w:num>
+  <w:num w:numId="22">
+    <w:abstractNumId w:val="15"/>
+  </w:num>
+  <w:num w:numId="23">
+    <w:abstractNumId w:val="16"/>
+  </w:num>
+  <w:num w:numId="24">
+    <w:abstractNumId w:val="30"/>
+  </w:num>
+  <w:num w:numId="25">
+    <w:abstractNumId w:val="13"/>
+  </w:num>
+  <w:num w:numId="26">
     <w:abstractNumId w:val="17"/>
   </w:num>
-  <w:num w:numId="21">
-    <w:abstractNumId w:val="23"/>
-  </w:num>
-  <w:num w:numId="22">
-    <w:abstractNumId w:val="14"/>
-  </w:num>
-  <w:num w:numId="23">
-    <w:abstractNumId w:val="15"/>
-  </w:num>
-  <w:num w:numId="24">
-    <w:abstractNumId w:val="27"/>
-  </w:num>
-  <w:num w:numId="25">
-    <w:abstractNumId w:val="12"/>
-  </w:num>
-  <w:num w:numId="26">
-    <w:abstractNumId w:val="16"/>
-  </w:num>
   <w:num w:numId="27">
-    <w:abstractNumId w:val="21"/>
+    <w:abstractNumId w:val="22"/>
   </w:num>
   <w:num w:numId="28">
-    <w:abstractNumId w:val="24"/>
+    <w:abstractNumId w:val="25"/>
   </w:num>
   <w:num w:numId="29">
     <w:abstractNumId w:val="1"/>
   </w:num>
   <w:num w:numId="30">
-    <w:abstractNumId w:val="9"/>
+    <w:abstractNumId w:val="10"/>
   </w:num>
   <w:num w:numId="31">
     <w:abstractNumId w:val="7"/>
+  </w:num>
+  <w:num w:numId="32">
+    <w:abstractNumId w:val="26"/>
+  </w:num>
+  <w:num w:numId="33">
+    <w:abstractNumId w:val="29"/>
+  </w:num>
+  <w:num w:numId="34">
+    <w:abstractNumId w:val="9"/>
   </w:num>
 </w:numbering>
 </file>
@@ -6964,7 +9214,6 @@
   <w:style w:type="character" w:default="1" w:styleId="DefaultParagraphFont">
     <w:name w:val="Default Paragraph Font"/>
     <w:uiPriority w:val="1"/>
-    <w:semiHidden/>
     <w:unhideWhenUsed/>
   </w:style>
   <w:style w:type="table" w:default="1" w:styleId="TableNormal">

</xml_diff>